<commit_message>
Thêm mô tả chi tiết cho class
</commit_message>
<xml_diff>
--- a/Team01/[FRA][Tomorrow][QuanLyTuyenXe][1][1412624].docx
+++ b/Team01/[FRA][Tomorrow][QuanLyTuyenXe][1][1412624].docx
@@ -1,6 +1,6 @@
 
 <file path=word/document.xml><?xml version="1.0" encoding="utf-8"?>
-<w:document xmlns:wpc="http://schemas.microsoft.com/office/word/2010/wordprocessingCanvas" xmlns:cx="http://schemas.microsoft.com/office/drawing/2014/chartex" xmlns:cx1="http://schemas.microsoft.com/office/drawing/2015/9/8/chartex" xmlns:cx2="http://schemas.microsoft.com/office/drawing/2015/10/21/chartex" xmlns:cx3="http://schemas.microsoft.com/office/drawing/2016/5/9/chartex" xmlns:cx4="http://schemas.microsoft.com/office/drawing/2016/5/10/chartex" xmlns:cx5="http://schemas.microsoft.com/office/drawing/2016/5/11/chartex" xmlns:cx6="http://schemas.microsoft.com/office/drawing/2016/5/12/chartex" xmlns:cx7="http://schemas.microsoft.com/office/drawing/2016/5/13/chartex" xmlns:cx8="http://schemas.microsoft.com/office/drawing/2016/5/14/chartex" xmlns:mc="http://schemas.openxmlformats.org/markup-compatibility/2006" xmlns:aink="http://schemas.microsoft.com/office/drawing/2016/ink" xmlns:am3d="http://schemas.microsoft.com/office/drawing/2017/model3d" xmlns:o="urn:schemas-microsoft-com:office:office" xmlns:r="http://schemas.openxmlformats.org/officeDocument/2006/relationships" xmlns:m="http://schemas.openxmlformats.org/officeDocument/2006/math" xmlns:v="urn:schemas-microsoft-com:vml" xmlns:wp14="http://schemas.microsoft.com/office/word/2010/wordprocessingDrawing" xmlns:wp="http://schemas.openxmlformats.org/drawingml/2006/wordprocessingDrawing" xmlns:w10="urn:schemas-microsoft-com:office:word" xmlns:w="http://schemas.openxmlformats.org/wordprocessingml/2006/main" xmlns:w14="http://schemas.microsoft.com/office/word/2010/wordml" xmlns:w15="http://schemas.microsoft.com/office/word/2012/wordml" xmlns:w16cid="http://schemas.microsoft.com/office/word/2016/wordml/cid" xmlns:w16se="http://schemas.microsoft.com/office/word/2015/wordml/symex" xmlns:wpg="http://schemas.microsoft.com/office/word/2010/wordprocessingGroup" xmlns:wpi="http://schemas.microsoft.com/office/word/2010/wordprocessingInk" xmlns:wne="http://schemas.microsoft.com/office/word/2006/wordml" xmlns:wps="http://schemas.microsoft.com/office/word/2010/wordprocessingShape" mc:Ignorable="w14 w15 w16se w16cid wp14">
+<w:document xmlns:wpc="http://schemas.microsoft.com/office/word/2010/wordprocessingCanvas" xmlns:mc="http://schemas.openxmlformats.org/markup-compatibility/2006" xmlns:o="urn:schemas-microsoft-com:office:office" xmlns:r="http://schemas.openxmlformats.org/officeDocument/2006/relationships" xmlns:m="http://schemas.openxmlformats.org/officeDocument/2006/math" xmlns:v="urn:schemas-microsoft-com:vml" xmlns:wp14="http://schemas.microsoft.com/office/word/2010/wordprocessingDrawing" xmlns:wp="http://schemas.openxmlformats.org/drawingml/2006/wordprocessingDrawing" xmlns:w10="urn:schemas-microsoft-com:office:word" xmlns:w="http://schemas.openxmlformats.org/wordprocessingml/2006/main" xmlns:w14="http://schemas.microsoft.com/office/word/2010/wordml" xmlns:w15="http://schemas.microsoft.com/office/word/2012/wordml" xmlns:wpg="http://schemas.microsoft.com/office/word/2010/wordprocessingGroup" xmlns:wpi="http://schemas.microsoft.com/office/word/2010/wordprocessingInk" xmlns:wne="http://schemas.microsoft.com/office/word/2006/wordml" xmlns:wps="http://schemas.microsoft.com/office/word/2010/wordprocessingShape" mc:Ignorable="w14 w15 wp14">
   <w:body>
     <w:sdt>
       <w:sdtPr>
@@ -883,14 +883,12 @@
       <w:pPr>
         <w:pStyle w:val="Caption"/>
       </w:pPr>
-      <w:proofErr w:type="gramStart"/>
       <w:r>
         <w:t xml:space="preserve">Hình  </w:t>
       </w:r>
       <w:r>
         <w:t>1</w:t>
       </w:r>
-      <w:proofErr w:type="gramEnd"/>
       <w:r>
         <w:t xml:space="preserve"> Mô hình use case </w:t>
       </w:r>
@@ -2050,7 +2048,6 @@
       <w:r>
         <w:t>ms</w:t>
       </w:r>
-      <w:bookmarkStart w:id="0" w:name="_GoBack"/>
       <w:r>
         <w:rPr>
           <w:noProof/>
@@ -2104,27 +2101,2878 @@
           </wp:inline>
         </w:drawing>
       </w:r>
-      <w:bookmarkEnd w:id="0"/>
-      <w:r>
-        <w:t>m</w:t>
-      </w:r>
     </w:p>
     <w:p>
       <w:pPr>
-        <w:pStyle w:val="SubTitle1"/>
+        <w:pStyle w:val="TuNormal"/>
         <w:numPr>
           <w:ilvl w:val="0"/>
           <w:numId w:val="0"/>
         </w:numPr>
+        <w:ind w:left="1296"/>
       </w:pPr>
     </w:p>
     <w:p>
       <w:pPr>
-        <w:pStyle w:val="SubTitle1"/>
+        <w:pStyle w:val="TuNormal"/>
+      </w:pPr>
+      <w:r>
+        <w:t>Mô tả chi tiết các lớp</w:t>
+      </w:r>
+    </w:p>
+    <w:p>
+      <w:pPr>
+        <w:pStyle w:val="TuNormal"/>
+        <w:numPr>
+          <w:ilvl w:val="2"/>
+          <w:numId w:val="17"/>
+        </w:numPr>
+      </w:pPr>
+      <w:r>
+        <w:t>TuyenDi</w:t>
+      </w:r>
+    </w:p>
+    <w:tbl>
+      <w:tblPr>
+        <w:tblStyle w:val="PlainTable11"/>
+        <w:tblW w:w="9157" w:type="dxa"/>
+        <w:tblInd w:w="198" w:type="dxa"/>
+        <w:tblLook w:val="04A0" w:firstRow="1" w:lastRow="0" w:firstColumn="1" w:lastColumn="0" w:noHBand="0" w:noVBand="1"/>
+      </w:tblPr>
+      <w:tblGrid>
+        <w:gridCol w:w="1867"/>
+        <w:gridCol w:w="3645"/>
+        <w:gridCol w:w="1058"/>
+        <w:gridCol w:w="2587"/>
+      </w:tblGrid>
+      <w:tr>
+        <w:trPr>
+          <w:cnfStyle w:val="100000000000" w:firstRow="1" w:lastRow="0" w:firstColumn="0" w:lastColumn="0" w:oddVBand="0" w:evenVBand="0" w:oddHBand="0" w:evenHBand="0" w:firstRowFirstColumn="0" w:firstRowLastColumn="0" w:lastRowFirstColumn="0" w:lastRowLastColumn="0"/>
+          <w:trHeight w:val="539"/>
+        </w:trPr>
+        <w:tc>
+          <w:tcPr>
+            <w:cnfStyle w:val="001000000000" w:firstRow="0" w:lastRow="0" w:firstColumn="1" w:lastColumn="0" w:oddVBand="0" w:evenVBand="0" w:oddHBand="0" w:evenHBand="0" w:firstRowFirstColumn="0" w:firstRowLastColumn="0" w:lastRowFirstColumn="0" w:lastRowLastColumn="0"/>
+            <w:tcW w:w="1867" w:type="dxa"/>
+            <w:vMerge w:val="restart"/>
+            <w:tcBorders>
+              <w:top w:val="single" w:sz="4" w:space="0" w:color="auto"/>
+              <w:left w:val="single" w:sz="4" w:space="0" w:color="auto"/>
+              <w:bottom w:val="single" w:sz="4" w:space="0" w:color="auto"/>
+              <w:right w:val="single" w:sz="4" w:space="0" w:color="auto"/>
+            </w:tcBorders>
+            <w:shd w:val="clear" w:color="auto" w:fill="BFBFBF" w:themeFill="background1" w:themeFillShade="BF"/>
+          </w:tcPr>
+          <w:p>
+            <w:pPr>
+              <w:pStyle w:val="MyTable1"/>
+            </w:pPr>
+            <w:r>
+              <w:t>Tên class</w:t>
+            </w:r>
+          </w:p>
+        </w:tc>
+        <w:tc>
+          <w:tcPr>
+            <w:tcW w:w="4703" w:type="dxa"/>
+            <w:gridSpan w:val="2"/>
+            <w:vMerge w:val="restart"/>
+            <w:tcBorders>
+              <w:top w:val="single" w:sz="4" w:space="0" w:color="auto"/>
+              <w:left w:val="single" w:sz="4" w:space="0" w:color="auto"/>
+              <w:bottom w:val="single" w:sz="4" w:space="0" w:color="auto"/>
+              <w:right w:val="single" w:sz="4" w:space="0" w:color="auto"/>
+            </w:tcBorders>
+            <w:shd w:val="clear" w:color="auto" w:fill="BFBFBF" w:themeFill="background1" w:themeFillShade="BF"/>
+          </w:tcPr>
+          <w:p>
+            <w:pPr>
+              <w:pStyle w:val="MyTable1"/>
+              <w:cnfStyle w:val="100000000000" w:firstRow="1" w:lastRow="0" w:firstColumn="0" w:lastColumn="0" w:oddVBand="0" w:evenVBand="0" w:oddHBand="0" w:evenHBand="0" w:firstRowFirstColumn="0" w:firstRowLastColumn="0" w:lastRowFirstColumn="0" w:lastRowLastColumn="0"/>
+            </w:pPr>
+            <w:r>
+              <w:t>Tuyen</w:t>
+            </w:r>
+            <w:r>
+              <w:t>Di</w:t>
+            </w:r>
+          </w:p>
+        </w:tc>
+        <w:tc>
+          <w:tcPr>
+            <w:tcW w:w="2587" w:type="dxa"/>
+            <w:tcBorders>
+              <w:top w:val="single" w:sz="4" w:space="0" w:color="auto"/>
+              <w:left w:val="single" w:sz="4" w:space="0" w:color="auto"/>
+              <w:bottom w:val="single" w:sz="4" w:space="0" w:color="auto"/>
+              <w:right w:val="single" w:sz="4" w:space="0" w:color="auto"/>
+            </w:tcBorders>
+            <w:shd w:val="clear" w:color="auto" w:fill="BFBFBF" w:themeFill="background1" w:themeFillShade="BF"/>
+          </w:tcPr>
+          <w:p>
+            <w:pPr>
+              <w:pStyle w:val="MyTable1"/>
+              <w:cnfStyle w:val="100000000000" w:firstRow="1" w:lastRow="0" w:firstColumn="0" w:lastColumn="0" w:oddVBand="0" w:evenVBand="0" w:oddHBand="0" w:evenHBand="0" w:firstRowFirstColumn="0" w:firstRowLastColumn="0" w:lastRowFirstColumn="0" w:lastRowLastColumn="0"/>
+            </w:pPr>
+            <w:r>
+              <w:t xml:space="preserve">Mã số: </w:t>
+            </w:r>
+            <w:r>
+              <w:t xml:space="preserve">[FRA] </w:t>
+            </w:r>
+            <w:r>
+              <w:t>[CLS] [</w:t>
+            </w:r>
+            <w:r>
+              <w:t>1</w:t>
+            </w:r>
+            <w:r>
+              <w:t>.1</w:t>
+            </w:r>
+            <w:r>
+              <w:t>.]</w:t>
+            </w:r>
+          </w:p>
+        </w:tc>
+      </w:tr>
+      <w:tr>
+        <w:trPr>
+          <w:cnfStyle w:val="000000100000" w:firstRow="0" w:lastRow="0" w:firstColumn="0" w:lastColumn="0" w:oddVBand="0" w:evenVBand="0" w:oddHBand="1" w:evenHBand="0" w:firstRowFirstColumn="0" w:firstRowLastColumn="0" w:lastRowFirstColumn="0" w:lastRowLastColumn="0"/>
+          <w:trHeight w:val="699"/>
+        </w:trPr>
+        <w:tc>
+          <w:tcPr>
+            <w:cnfStyle w:val="001000000000" w:firstRow="0" w:lastRow="0" w:firstColumn="1" w:lastColumn="0" w:oddVBand="0" w:evenVBand="0" w:oddHBand="0" w:evenHBand="0" w:firstRowFirstColumn="0" w:firstRowLastColumn="0" w:lastRowFirstColumn="0" w:lastRowLastColumn="0"/>
+            <w:tcW w:w="1867" w:type="dxa"/>
+            <w:vMerge/>
+            <w:tcBorders>
+              <w:top w:val="single" w:sz="4" w:space="0" w:color="auto"/>
+              <w:left w:val="single" w:sz="4" w:space="0" w:color="auto"/>
+              <w:bottom w:val="single" w:sz="4" w:space="0" w:color="auto"/>
+              <w:right w:val="single" w:sz="4" w:space="0" w:color="auto"/>
+            </w:tcBorders>
+            <w:shd w:val="clear" w:color="auto" w:fill="BFBFBF" w:themeFill="background1" w:themeFillShade="BF"/>
+          </w:tcPr>
+          <w:p>
+            <w:pPr>
+              <w:pStyle w:val="MyTable1"/>
+            </w:pPr>
+          </w:p>
+        </w:tc>
+        <w:tc>
+          <w:tcPr>
+            <w:tcW w:w="4703" w:type="dxa"/>
+            <w:gridSpan w:val="2"/>
+            <w:vMerge/>
+            <w:tcBorders>
+              <w:top w:val="single" w:sz="4" w:space="0" w:color="auto"/>
+              <w:left w:val="single" w:sz="4" w:space="0" w:color="auto"/>
+              <w:bottom w:val="single" w:sz="4" w:space="0" w:color="auto"/>
+              <w:right w:val="single" w:sz="4" w:space="0" w:color="auto"/>
+            </w:tcBorders>
+            <w:shd w:val="clear" w:color="auto" w:fill="BFBFBF" w:themeFill="background1" w:themeFillShade="BF"/>
+          </w:tcPr>
+          <w:p>
+            <w:pPr>
+              <w:pStyle w:val="MyTable1"/>
+              <w:cnfStyle w:val="000000100000" w:firstRow="0" w:lastRow="0" w:firstColumn="0" w:lastColumn="0" w:oddVBand="0" w:evenVBand="0" w:oddHBand="1" w:evenHBand="0" w:firstRowFirstColumn="0" w:firstRowLastColumn="0" w:lastRowFirstColumn="0" w:lastRowLastColumn="0"/>
+            </w:pPr>
+          </w:p>
+        </w:tc>
+        <w:tc>
+          <w:tcPr>
+            <w:tcW w:w="2587" w:type="dxa"/>
+            <w:tcBorders>
+              <w:top w:val="single" w:sz="4" w:space="0" w:color="auto"/>
+              <w:left w:val="single" w:sz="4" w:space="0" w:color="auto"/>
+              <w:bottom w:val="single" w:sz="4" w:space="0" w:color="auto"/>
+              <w:right w:val="single" w:sz="4" w:space="0" w:color="auto"/>
+            </w:tcBorders>
+            <w:shd w:val="clear" w:color="auto" w:fill="BFBFBF" w:themeFill="background1" w:themeFillShade="BF"/>
+          </w:tcPr>
+          <w:p>
+            <w:pPr>
+              <w:pStyle w:val="MyTable1"/>
+              <w:cnfStyle w:val="000000100000" w:firstRow="0" w:lastRow="0" w:firstColumn="0" w:lastColumn="0" w:oddVBand="0" w:evenVBand="0" w:oddHBand="1" w:evenHBand="0" w:firstRowFirstColumn="0" w:firstRowLastColumn="0" w:lastRowFirstColumn="0" w:lastRowLastColumn="0"/>
+            </w:pPr>
+            <w:r>
+              <w:t xml:space="preserve">Tham chiếu: </w:t>
+            </w:r>
+            <w:r>
+              <w:t>[FRA] [UCCN] [1.1</w:t>
+            </w:r>
+            <w:r>
+              <w:t>.1]</w:t>
+            </w:r>
+          </w:p>
+        </w:tc>
+      </w:tr>
+      <w:tr>
+        <w:tc>
+          <w:tcPr>
+            <w:cnfStyle w:val="001000000000" w:firstRow="0" w:lastRow="0" w:firstColumn="1" w:lastColumn="0" w:oddVBand="0" w:evenVBand="0" w:oddHBand="0" w:evenHBand="0" w:firstRowFirstColumn="0" w:firstRowLastColumn="0" w:lastRowFirstColumn="0" w:lastRowLastColumn="0"/>
+            <w:tcW w:w="1867" w:type="dxa"/>
+            <w:tcBorders>
+              <w:top w:val="single" w:sz="4" w:space="0" w:color="auto"/>
+              <w:bottom w:val="single" w:sz="4" w:space="0" w:color="auto"/>
+            </w:tcBorders>
+          </w:tcPr>
+          <w:p>
+            <w:pPr>
+              <w:pStyle w:val="MyTable1"/>
+            </w:pPr>
+            <w:r>
+              <w:t>Mô tả</w:t>
+            </w:r>
+          </w:p>
+        </w:tc>
+        <w:tc>
+          <w:tcPr>
+            <w:tcW w:w="7290" w:type="dxa"/>
+            <w:gridSpan w:val="3"/>
+            <w:tcBorders>
+              <w:top w:val="single" w:sz="4" w:space="0" w:color="auto"/>
+              <w:bottom w:val="single" w:sz="4" w:space="0" w:color="auto"/>
+            </w:tcBorders>
+          </w:tcPr>
+          <w:p>
+            <w:pPr>
+              <w:pStyle w:val="MyTable1"/>
+              <w:cnfStyle w:val="000000000000" w:firstRow="0" w:lastRow="0" w:firstColumn="0" w:lastColumn="0" w:oddVBand="0" w:evenVBand="0" w:oddHBand="0" w:evenHBand="0" w:firstRowFirstColumn="0" w:firstRowLastColumn="0" w:lastRowFirstColumn="0" w:lastRowLastColumn="0"/>
+            </w:pPr>
+            <w:r>
+              <w:t>Lưu trữ thông tin của tuyến xe</w:t>
+            </w:r>
+          </w:p>
+        </w:tc>
+      </w:tr>
+      <w:tr>
+        <w:trPr>
+          <w:cnfStyle w:val="000000100000" w:firstRow="0" w:lastRow="0" w:firstColumn="0" w:lastColumn="0" w:oddVBand="0" w:evenVBand="0" w:oddHBand="1" w:evenHBand="0" w:firstRowFirstColumn="0" w:firstRowLastColumn="0" w:lastRowFirstColumn="0" w:lastRowLastColumn="0"/>
+        </w:trPr>
+        <w:tc>
+          <w:tcPr>
+            <w:cnfStyle w:val="001000000000" w:firstRow="0" w:lastRow="0" w:firstColumn="1" w:lastColumn="0" w:oddVBand="0" w:evenVBand="0" w:oddHBand="0" w:evenHBand="0" w:firstRowFirstColumn="0" w:firstRowLastColumn="0" w:lastRowFirstColumn="0" w:lastRowLastColumn="0"/>
+            <w:tcW w:w="1867" w:type="dxa"/>
+            <w:vMerge w:val="restart"/>
+            <w:tcBorders>
+              <w:top w:val="single" w:sz="4" w:space="0" w:color="auto"/>
+            </w:tcBorders>
+            <w:shd w:val="clear" w:color="auto" w:fill="7F7F7F" w:themeFill="text1" w:themeFillTint="80"/>
+          </w:tcPr>
+          <w:p>
+            <w:pPr>
+              <w:pStyle w:val="MyTable1"/>
+            </w:pPr>
+            <w:r>
+              <w:t>Thuộc tính</w:t>
+            </w:r>
+          </w:p>
+        </w:tc>
+        <w:tc>
+          <w:tcPr>
+            <w:tcW w:w="3645" w:type="dxa"/>
+            <w:tcBorders>
+              <w:top w:val="single" w:sz="4" w:space="0" w:color="auto"/>
+              <w:bottom w:val="single" w:sz="4" w:space="0" w:color="auto"/>
+            </w:tcBorders>
+            <w:shd w:val="clear" w:color="auto" w:fill="7F7F7F" w:themeFill="text1" w:themeFillTint="80"/>
+          </w:tcPr>
+          <w:p>
+            <w:pPr>
+              <w:pStyle w:val="MyTable1"/>
+              <w:cnfStyle w:val="000000100000" w:firstRow="0" w:lastRow="0" w:firstColumn="0" w:lastColumn="0" w:oddVBand="0" w:evenVBand="0" w:oddHBand="1" w:evenHBand="0" w:firstRowFirstColumn="0" w:firstRowLastColumn="0" w:lastRowFirstColumn="0" w:lastRowLastColumn="0"/>
+            </w:pPr>
+            <w:r>
+              <w:t>Tên thuộc tính</w:t>
+            </w:r>
+          </w:p>
+        </w:tc>
+        <w:tc>
+          <w:tcPr>
+            <w:tcW w:w="3645" w:type="dxa"/>
+            <w:gridSpan w:val="2"/>
+            <w:tcBorders>
+              <w:top w:val="single" w:sz="4" w:space="0" w:color="auto"/>
+              <w:bottom w:val="single" w:sz="4" w:space="0" w:color="auto"/>
+            </w:tcBorders>
+            <w:shd w:val="clear" w:color="auto" w:fill="7F7F7F" w:themeFill="text1" w:themeFillTint="80"/>
+          </w:tcPr>
+          <w:p>
+            <w:pPr>
+              <w:pStyle w:val="MyTable1"/>
+              <w:cnfStyle w:val="000000100000" w:firstRow="0" w:lastRow="0" w:firstColumn="0" w:lastColumn="0" w:oddVBand="0" w:evenVBand="0" w:oddHBand="1" w:evenHBand="0" w:firstRowFirstColumn="0" w:firstRowLastColumn="0" w:lastRowFirstColumn="0" w:lastRowLastColumn="0"/>
+            </w:pPr>
+            <w:r>
+              <w:t>Mô tả</w:t>
+            </w:r>
+          </w:p>
+        </w:tc>
+      </w:tr>
+      <w:tr>
+        <w:tc>
+          <w:tcPr>
+            <w:cnfStyle w:val="001000000000" w:firstRow="0" w:lastRow="0" w:firstColumn="1" w:lastColumn="0" w:oddVBand="0" w:evenVBand="0" w:oddHBand="0" w:evenHBand="0" w:firstRowFirstColumn="0" w:firstRowLastColumn="0" w:lastRowFirstColumn="0" w:lastRowLastColumn="0"/>
+            <w:tcW w:w="1867" w:type="dxa"/>
+            <w:vMerge/>
+            <w:shd w:val="clear" w:color="auto" w:fill="FFFFFF" w:themeFill="background1"/>
+          </w:tcPr>
+          <w:p>
+            <w:pPr>
+              <w:pStyle w:val="MyTable1"/>
+            </w:pPr>
+          </w:p>
+        </w:tc>
+        <w:tc>
+          <w:tcPr>
+            <w:tcW w:w="3645" w:type="dxa"/>
+            <w:tcBorders>
+              <w:top w:val="single" w:sz="4" w:space="0" w:color="auto"/>
+              <w:bottom w:val="single" w:sz="4" w:space="0" w:color="auto"/>
+            </w:tcBorders>
+            <w:shd w:val="clear" w:color="auto" w:fill="FFFFFF" w:themeFill="background1"/>
+          </w:tcPr>
+          <w:p>
+            <w:pPr>
+              <w:pStyle w:val="MyTable1"/>
+              <w:cnfStyle w:val="000000000000" w:firstRow="0" w:lastRow="0" w:firstColumn="0" w:lastColumn="0" w:oddVBand="0" w:evenVBand="0" w:oddHBand="0" w:evenHBand="0" w:firstRowFirstColumn="0" w:firstRowLastColumn="0" w:lastRowFirstColumn="0" w:lastRowLastColumn="0"/>
+            </w:pPr>
+            <w:r>
+              <w:t>maTuyen</w:t>
+            </w:r>
+          </w:p>
+        </w:tc>
+        <w:tc>
+          <w:tcPr>
+            <w:tcW w:w="3645" w:type="dxa"/>
+            <w:gridSpan w:val="2"/>
+            <w:tcBorders>
+              <w:top w:val="single" w:sz="4" w:space="0" w:color="auto"/>
+              <w:bottom w:val="single" w:sz="4" w:space="0" w:color="auto"/>
+            </w:tcBorders>
+            <w:shd w:val="clear" w:color="auto" w:fill="FFFFFF" w:themeFill="background1"/>
+          </w:tcPr>
+          <w:p>
+            <w:pPr>
+              <w:pStyle w:val="MyTable1"/>
+              <w:cnfStyle w:val="000000000000" w:firstRow="0" w:lastRow="0" w:firstColumn="0" w:lastColumn="0" w:oddVBand="0" w:evenVBand="0" w:oddHBand="0" w:evenHBand="0" w:firstRowFirstColumn="0" w:firstRowLastColumn="0" w:lastRowFirstColumn="0" w:lastRowLastColumn="0"/>
+            </w:pPr>
+            <w:r>
+              <w:t>Mã tuyến xe</w:t>
+            </w:r>
+          </w:p>
+        </w:tc>
+      </w:tr>
+      <w:tr>
+        <w:trPr>
+          <w:cnfStyle w:val="000000100000" w:firstRow="0" w:lastRow="0" w:firstColumn="0" w:lastColumn="0" w:oddVBand="0" w:evenVBand="0" w:oddHBand="1" w:evenHBand="0" w:firstRowFirstColumn="0" w:firstRowLastColumn="0" w:lastRowFirstColumn="0" w:lastRowLastColumn="0"/>
+        </w:trPr>
+        <w:tc>
+          <w:tcPr>
+            <w:cnfStyle w:val="001000000000" w:firstRow="0" w:lastRow="0" w:firstColumn="1" w:lastColumn="0" w:oddVBand="0" w:evenVBand="0" w:oddHBand="0" w:evenHBand="0" w:firstRowFirstColumn="0" w:firstRowLastColumn="0" w:lastRowFirstColumn="0" w:lastRowLastColumn="0"/>
+            <w:tcW w:w="1867" w:type="dxa"/>
+            <w:vMerge/>
+            <w:shd w:val="clear" w:color="auto" w:fill="FFFFFF" w:themeFill="background1"/>
+          </w:tcPr>
+          <w:p>
+            <w:pPr>
+              <w:pStyle w:val="MyTable1"/>
+            </w:pPr>
+          </w:p>
+        </w:tc>
+        <w:tc>
+          <w:tcPr>
+            <w:tcW w:w="3645" w:type="dxa"/>
+            <w:tcBorders>
+              <w:top w:val="single" w:sz="4" w:space="0" w:color="auto"/>
+              <w:bottom w:val="single" w:sz="4" w:space="0" w:color="auto"/>
+            </w:tcBorders>
+            <w:shd w:val="clear" w:color="auto" w:fill="FFFFFF" w:themeFill="background1"/>
+          </w:tcPr>
+          <w:p>
+            <w:pPr>
+              <w:pStyle w:val="MyTable1"/>
+              <w:cnfStyle w:val="000000100000" w:firstRow="0" w:lastRow="0" w:firstColumn="0" w:lastColumn="0" w:oddVBand="0" w:evenVBand="0" w:oddHBand="1" w:evenHBand="0" w:firstRowFirstColumn="0" w:firstRowLastColumn="0" w:lastRowFirstColumn="0" w:lastRowLastColumn="0"/>
+            </w:pPr>
+            <w:r>
+              <w:t>giaVe</w:t>
+            </w:r>
+          </w:p>
+        </w:tc>
+        <w:tc>
+          <w:tcPr>
+            <w:tcW w:w="3645" w:type="dxa"/>
+            <w:gridSpan w:val="2"/>
+            <w:tcBorders>
+              <w:top w:val="single" w:sz="4" w:space="0" w:color="auto"/>
+              <w:bottom w:val="single" w:sz="4" w:space="0" w:color="auto"/>
+            </w:tcBorders>
+            <w:shd w:val="clear" w:color="auto" w:fill="FFFFFF" w:themeFill="background1"/>
+          </w:tcPr>
+          <w:p>
+            <w:pPr>
+              <w:pStyle w:val="MyTable1"/>
+              <w:cnfStyle w:val="000000100000" w:firstRow="0" w:lastRow="0" w:firstColumn="0" w:lastColumn="0" w:oddVBand="0" w:evenVBand="0" w:oddHBand="1" w:evenHBand="0" w:firstRowFirstColumn="0" w:firstRowLastColumn="0" w:lastRowFirstColumn="0" w:lastRowLastColumn="0"/>
+            </w:pPr>
+            <w:r>
+              <w:t>Giá vé</w:t>
+            </w:r>
+          </w:p>
+        </w:tc>
+      </w:tr>
+      <w:tr>
+        <w:tc>
+          <w:tcPr>
+            <w:cnfStyle w:val="001000000000" w:firstRow="0" w:lastRow="0" w:firstColumn="1" w:lastColumn="0" w:oddVBand="0" w:evenVBand="0" w:oddHBand="0" w:evenHBand="0" w:firstRowFirstColumn="0" w:firstRowLastColumn="0" w:lastRowFirstColumn="0" w:lastRowLastColumn="0"/>
+            <w:tcW w:w="1867" w:type="dxa"/>
+            <w:vMerge/>
+            <w:shd w:val="clear" w:color="auto" w:fill="FFFFFF" w:themeFill="background1"/>
+          </w:tcPr>
+          <w:p>
+            <w:pPr>
+              <w:pStyle w:val="MyTable1"/>
+            </w:pPr>
+          </w:p>
+        </w:tc>
+        <w:tc>
+          <w:tcPr>
+            <w:tcW w:w="3645" w:type="dxa"/>
+            <w:tcBorders>
+              <w:top w:val="single" w:sz="4" w:space="0" w:color="auto"/>
+              <w:bottom w:val="single" w:sz="4" w:space="0" w:color="auto"/>
+            </w:tcBorders>
+            <w:shd w:val="clear" w:color="auto" w:fill="FFFFFF" w:themeFill="background1"/>
+          </w:tcPr>
+          <w:p>
+            <w:pPr>
+              <w:pStyle w:val="MyTable1"/>
+              <w:cnfStyle w:val="000000000000" w:firstRow="0" w:lastRow="0" w:firstColumn="0" w:lastColumn="0" w:oddVBand="0" w:evenVBand="0" w:oddHBand="0" w:evenHBand="0" w:firstRowFirstColumn="0" w:firstRowLastColumn="0" w:lastRowFirstColumn="0" w:lastRowLastColumn="0"/>
+            </w:pPr>
+            <w:r>
+              <w:t>hanhTrinh</w:t>
+            </w:r>
+          </w:p>
+        </w:tc>
+        <w:tc>
+          <w:tcPr>
+            <w:tcW w:w="3645" w:type="dxa"/>
+            <w:gridSpan w:val="2"/>
+            <w:tcBorders>
+              <w:top w:val="single" w:sz="4" w:space="0" w:color="auto"/>
+              <w:bottom w:val="single" w:sz="4" w:space="0" w:color="auto"/>
+            </w:tcBorders>
+            <w:shd w:val="clear" w:color="auto" w:fill="FFFFFF" w:themeFill="background1"/>
+          </w:tcPr>
+          <w:p>
+            <w:pPr>
+              <w:pStyle w:val="MyTable1"/>
+              <w:cnfStyle w:val="000000000000" w:firstRow="0" w:lastRow="0" w:firstColumn="0" w:lastColumn="0" w:oddVBand="0" w:evenVBand="0" w:oddHBand="0" w:evenHBand="0" w:firstRowFirstColumn="0" w:firstRowLastColumn="0" w:lastRowFirstColumn="0" w:lastRowLastColumn="0"/>
+            </w:pPr>
+            <w:r>
+              <w:t>Hành trình (Mô tả một số địa điểm mà tuyến xe đi qua)</w:t>
+            </w:r>
+          </w:p>
+        </w:tc>
+      </w:tr>
+      <w:tr>
+        <w:trPr>
+          <w:cnfStyle w:val="000000100000" w:firstRow="0" w:lastRow="0" w:firstColumn="0" w:lastColumn="0" w:oddVBand="0" w:evenVBand="0" w:oddHBand="1" w:evenHBand="0" w:firstRowFirstColumn="0" w:firstRowLastColumn="0" w:lastRowFirstColumn="0" w:lastRowLastColumn="0"/>
+        </w:trPr>
+        <w:tc>
+          <w:tcPr>
+            <w:cnfStyle w:val="001000000000" w:firstRow="0" w:lastRow="0" w:firstColumn="1" w:lastColumn="0" w:oddVBand="0" w:evenVBand="0" w:oddHBand="0" w:evenHBand="0" w:firstRowFirstColumn="0" w:firstRowLastColumn="0" w:lastRowFirstColumn="0" w:lastRowLastColumn="0"/>
+            <w:tcW w:w="1867" w:type="dxa"/>
+            <w:vMerge/>
+            <w:shd w:val="clear" w:color="auto" w:fill="FFFFFF" w:themeFill="background1"/>
+          </w:tcPr>
+          <w:p>
+            <w:pPr>
+              <w:pStyle w:val="MyTable1"/>
+            </w:pPr>
+          </w:p>
+        </w:tc>
+        <w:tc>
+          <w:tcPr>
+            <w:tcW w:w="3645" w:type="dxa"/>
+            <w:tcBorders>
+              <w:top w:val="single" w:sz="4" w:space="0" w:color="auto"/>
+              <w:bottom w:val="single" w:sz="4" w:space="0" w:color="auto"/>
+            </w:tcBorders>
+            <w:shd w:val="clear" w:color="auto" w:fill="FFFFFF" w:themeFill="background1"/>
+          </w:tcPr>
+          <w:p>
+            <w:pPr>
+              <w:pStyle w:val="MyTable1"/>
+              <w:cnfStyle w:val="000000100000" w:firstRow="0" w:lastRow="0" w:firstColumn="0" w:lastColumn="0" w:oddVBand="0" w:evenVBand="0" w:oddHBand="1" w:evenHBand="0" w:firstRowFirstColumn="0" w:firstRowLastColumn="0" w:lastRowFirstColumn="0" w:lastRowLastColumn="0"/>
+            </w:pPr>
+            <w:r>
+              <w:t>loaiXe</w:t>
+            </w:r>
+          </w:p>
+        </w:tc>
+        <w:tc>
+          <w:tcPr>
+            <w:tcW w:w="3645" w:type="dxa"/>
+            <w:gridSpan w:val="2"/>
+            <w:tcBorders>
+              <w:top w:val="single" w:sz="4" w:space="0" w:color="auto"/>
+              <w:bottom w:val="single" w:sz="4" w:space="0" w:color="auto"/>
+            </w:tcBorders>
+            <w:shd w:val="clear" w:color="auto" w:fill="FFFFFF" w:themeFill="background1"/>
+          </w:tcPr>
+          <w:p>
+            <w:pPr>
+              <w:pStyle w:val="MyTable1"/>
+              <w:cnfStyle w:val="000000100000" w:firstRow="0" w:lastRow="0" w:firstColumn="0" w:lastColumn="0" w:oddVBand="0" w:evenVBand="0" w:oddHBand="1" w:evenHBand="0" w:firstRowFirstColumn="0" w:firstRowLastColumn="0" w:lastRowFirstColumn="0" w:lastRowLastColumn="0"/>
+            </w:pPr>
+            <w:r>
+              <w:t>Loại xe</w:t>
+            </w:r>
+          </w:p>
+        </w:tc>
+      </w:tr>
+      <w:tr>
+        <w:tc>
+          <w:tcPr>
+            <w:cnfStyle w:val="001000000000" w:firstRow="0" w:lastRow="0" w:firstColumn="1" w:lastColumn="0" w:oddVBand="0" w:evenVBand="0" w:oddHBand="0" w:evenHBand="0" w:firstRowFirstColumn="0" w:firstRowLastColumn="0" w:lastRowFirstColumn="0" w:lastRowLastColumn="0"/>
+            <w:tcW w:w="1867" w:type="dxa"/>
+            <w:vMerge/>
+            <w:shd w:val="clear" w:color="auto" w:fill="FFFFFF" w:themeFill="background1"/>
+          </w:tcPr>
+          <w:p>
+            <w:pPr>
+              <w:pStyle w:val="MyTable1"/>
+            </w:pPr>
+          </w:p>
+        </w:tc>
+        <w:tc>
+          <w:tcPr>
+            <w:tcW w:w="3645" w:type="dxa"/>
+            <w:tcBorders>
+              <w:top w:val="single" w:sz="4" w:space="0" w:color="auto"/>
+              <w:bottom w:val="single" w:sz="4" w:space="0" w:color="auto"/>
+            </w:tcBorders>
+            <w:shd w:val="clear" w:color="auto" w:fill="FFFFFF" w:themeFill="background1"/>
+          </w:tcPr>
+          <w:p>
+            <w:pPr>
+              <w:pStyle w:val="MyTable1"/>
+              <w:cnfStyle w:val="000000000000" w:firstRow="0" w:lastRow="0" w:firstColumn="0" w:lastColumn="0" w:oddVBand="0" w:evenVBand="0" w:oddHBand="0" w:evenHBand="0" w:firstRowFirstColumn="0" w:firstRowLastColumn="0" w:lastRowFirstColumn="0" w:lastRowLastColumn="0"/>
+            </w:pPr>
+            <w:r>
+              <w:t>thoiGian</w:t>
+            </w:r>
+          </w:p>
+        </w:tc>
+        <w:tc>
+          <w:tcPr>
+            <w:tcW w:w="3645" w:type="dxa"/>
+            <w:gridSpan w:val="2"/>
+            <w:tcBorders>
+              <w:top w:val="single" w:sz="4" w:space="0" w:color="auto"/>
+              <w:bottom w:val="single" w:sz="4" w:space="0" w:color="auto"/>
+            </w:tcBorders>
+            <w:shd w:val="clear" w:color="auto" w:fill="FFFFFF" w:themeFill="background1"/>
+          </w:tcPr>
+          <w:p>
+            <w:pPr>
+              <w:pStyle w:val="MyTable1"/>
+              <w:cnfStyle w:val="000000000000" w:firstRow="0" w:lastRow="0" w:firstColumn="0" w:lastColumn="0" w:oddVBand="0" w:evenVBand="0" w:oddHBand="0" w:evenHBand="0" w:firstRowFirstColumn="0" w:firstRowLastColumn="0" w:lastRowFirstColumn="0" w:lastRowLastColumn="0"/>
+            </w:pPr>
+            <w:r>
+              <w:t xml:space="preserve">Thời gian đi (từ lúc khởi hành </w:t>
+            </w:r>
+            <w:r>
+              <w:sym w:font="Wingdings" w:char="F0E0"/>
+            </w:r>
+            <w:r>
+              <w:t xml:space="preserve"> bến cuối)</w:t>
+            </w:r>
+            <w:r>
+              <w:t xml:space="preserve"> </w:t>
+            </w:r>
+          </w:p>
+        </w:tc>
+      </w:tr>
+      <w:tr>
+        <w:trPr>
+          <w:cnfStyle w:val="000000100000" w:firstRow="0" w:lastRow="0" w:firstColumn="0" w:lastColumn="0" w:oddVBand="0" w:evenVBand="0" w:oddHBand="1" w:evenHBand="0" w:firstRowFirstColumn="0" w:firstRowLastColumn="0" w:lastRowFirstColumn="0" w:lastRowLastColumn="0"/>
+        </w:trPr>
+        <w:tc>
+          <w:tcPr>
+            <w:cnfStyle w:val="001000000000" w:firstRow="0" w:lastRow="0" w:firstColumn="1" w:lastColumn="0" w:oddVBand="0" w:evenVBand="0" w:oddHBand="0" w:evenHBand="0" w:firstRowFirstColumn="0" w:firstRowLastColumn="0" w:lastRowFirstColumn="0" w:lastRowLastColumn="0"/>
+            <w:tcW w:w="1867" w:type="dxa"/>
+            <w:vMerge/>
+            <w:shd w:val="clear" w:color="auto" w:fill="FFFFFF" w:themeFill="background1"/>
+          </w:tcPr>
+          <w:p>
+            <w:pPr>
+              <w:pStyle w:val="MyTable1"/>
+            </w:pPr>
+          </w:p>
+        </w:tc>
+        <w:tc>
+          <w:tcPr>
+            <w:tcW w:w="3645" w:type="dxa"/>
+            <w:tcBorders>
+              <w:top w:val="single" w:sz="4" w:space="0" w:color="auto"/>
+              <w:bottom w:val="single" w:sz="4" w:space="0" w:color="auto"/>
+            </w:tcBorders>
+            <w:shd w:val="clear" w:color="auto" w:fill="FFFFFF" w:themeFill="background1"/>
+          </w:tcPr>
+          <w:p>
+            <w:pPr>
+              <w:pStyle w:val="MyTable1"/>
+              <w:cnfStyle w:val="000000100000" w:firstRow="0" w:lastRow="0" w:firstColumn="0" w:lastColumn="0" w:oddVBand="0" w:evenVBand="0" w:oddHBand="1" w:evenHBand="0" w:firstRowFirstColumn="0" w:firstRowLastColumn="0" w:lastRowFirstColumn="0" w:lastRowLastColumn="0"/>
+            </w:pPr>
+            <w:r>
+              <w:t>quangDuong</w:t>
+            </w:r>
+          </w:p>
+        </w:tc>
+        <w:tc>
+          <w:tcPr>
+            <w:tcW w:w="3645" w:type="dxa"/>
+            <w:gridSpan w:val="2"/>
+            <w:tcBorders>
+              <w:top w:val="single" w:sz="4" w:space="0" w:color="auto"/>
+              <w:bottom w:val="single" w:sz="4" w:space="0" w:color="auto"/>
+            </w:tcBorders>
+            <w:shd w:val="clear" w:color="auto" w:fill="FFFFFF" w:themeFill="background1"/>
+          </w:tcPr>
+          <w:p>
+            <w:pPr>
+              <w:pStyle w:val="MyTable1"/>
+              <w:cnfStyle w:val="000000100000" w:firstRow="0" w:lastRow="0" w:firstColumn="0" w:lastColumn="0" w:oddVBand="0" w:evenVBand="0" w:oddHBand="1" w:evenHBand="0" w:firstRowFirstColumn="0" w:firstRowLastColumn="0" w:lastRowFirstColumn="0" w:lastRowLastColumn="0"/>
+            </w:pPr>
+            <w:r>
+              <w:t>Độ dài quãng đường</w:t>
+            </w:r>
+          </w:p>
+        </w:tc>
+      </w:tr>
+      <w:tr>
+        <w:tc>
+          <w:tcPr>
+            <w:cnfStyle w:val="001000000000" w:firstRow="0" w:lastRow="0" w:firstColumn="1" w:lastColumn="0" w:oddVBand="0" w:evenVBand="0" w:oddHBand="0" w:evenHBand="0" w:firstRowFirstColumn="0" w:firstRowLastColumn="0" w:lastRowFirstColumn="0" w:lastRowLastColumn="0"/>
+            <w:tcW w:w="1867" w:type="dxa"/>
+            <w:vMerge/>
+            <w:shd w:val="clear" w:color="auto" w:fill="FFFFFF" w:themeFill="background1"/>
+          </w:tcPr>
+          <w:p>
+            <w:pPr>
+              <w:pStyle w:val="MyTable1"/>
+            </w:pPr>
+          </w:p>
+        </w:tc>
+        <w:tc>
+          <w:tcPr>
+            <w:tcW w:w="3645" w:type="dxa"/>
+            <w:tcBorders>
+              <w:top w:val="single" w:sz="4" w:space="0" w:color="auto"/>
+              <w:bottom w:val="single" w:sz="4" w:space="0" w:color="auto"/>
+            </w:tcBorders>
+            <w:shd w:val="clear" w:color="auto" w:fill="FFFFFF" w:themeFill="background1"/>
+          </w:tcPr>
+          <w:p>
+            <w:pPr>
+              <w:pStyle w:val="MyTable1"/>
+              <w:cnfStyle w:val="000000000000" w:firstRow="0" w:lastRow="0" w:firstColumn="0" w:lastColumn="0" w:oddVBand="0" w:evenVBand="0" w:oddHBand="0" w:evenHBand="0" w:firstRowFirstColumn="0" w:firstRowLastColumn="0" w:lastRowFirstColumn="0" w:lastRowLastColumn="0"/>
+            </w:pPr>
+            <w:r>
+              <w:t>soChuyen</w:t>
+            </w:r>
+          </w:p>
+        </w:tc>
+        <w:tc>
+          <w:tcPr>
+            <w:tcW w:w="3645" w:type="dxa"/>
+            <w:gridSpan w:val="2"/>
+            <w:tcBorders>
+              <w:top w:val="single" w:sz="4" w:space="0" w:color="auto"/>
+              <w:bottom w:val="single" w:sz="4" w:space="0" w:color="auto"/>
+            </w:tcBorders>
+            <w:shd w:val="clear" w:color="auto" w:fill="FFFFFF" w:themeFill="background1"/>
+          </w:tcPr>
+          <w:p>
+            <w:pPr>
+              <w:pStyle w:val="MyTable1"/>
+              <w:cnfStyle w:val="000000000000" w:firstRow="0" w:lastRow="0" w:firstColumn="0" w:lastColumn="0" w:oddVBand="0" w:evenVBand="0" w:oddHBand="0" w:evenHBand="0" w:firstRowFirstColumn="0" w:firstRowLastColumn="0" w:lastRowFirstColumn="0" w:lastRowLastColumn="0"/>
+            </w:pPr>
+            <w:r>
+              <w:t>Số chuyến</w:t>
+            </w:r>
+          </w:p>
+        </w:tc>
+      </w:tr>
+      <w:tr>
+        <w:trPr>
+          <w:cnfStyle w:val="000000100000" w:firstRow="0" w:lastRow="0" w:firstColumn="0" w:lastColumn="0" w:oddVBand="0" w:evenVBand="0" w:oddHBand="1" w:evenHBand="0" w:firstRowFirstColumn="0" w:firstRowLastColumn="0" w:lastRowFirstColumn="0" w:lastRowLastColumn="0"/>
+        </w:trPr>
+        <w:tc>
+          <w:tcPr>
+            <w:cnfStyle w:val="001000000000" w:firstRow="0" w:lastRow="0" w:firstColumn="1" w:lastColumn="0" w:oddVBand="0" w:evenVBand="0" w:oddHBand="0" w:evenHBand="0" w:firstRowFirstColumn="0" w:firstRowLastColumn="0" w:lastRowFirstColumn="0" w:lastRowLastColumn="0"/>
+            <w:tcW w:w="1867" w:type="dxa"/>
+            <w:vMerge w:val="restart"/>
+            <w:shd w:val="clear" w:color="auto" w:fill="7F7F7F" w:themeFill="text1" w:themeFillTint="80"/>
+          </w:tcPr>
+          <w:p>
+            <w:pPr>
+              <w:pStyle w:val="MyTable1"/>
+            </w:pPr>
+            <w:r>
+              <w:t>Phương thức</w:t>
+            </w:r>
+          </w:p>
+        </w:tc>
+        <w:tc>
+          <w:tcPr>
+            <w:tcW w:w="3645" w:type="dxa"/>
+            <w:tcBorders>
+              <w:top w:val="single" w:sz="4" w:space="0" w:color="auto"/>
+              <w:bottom w:val="single" w:sz="4" w:space="0" w:color="auto"/>
+            </w:tcBorders>
+            <w:shd w:val="clear" w:color="auto" w:fill="7F7F7F" w:themeFill="text1" w:themeFillTint="80"/>
+          </w:tcPr>
+          <w:p>
+            <w:pPr>
+              <w:pStyle w:val="MyTable1"/>
+              <w:cnfStyle w:val="000000100000" w:firstRow="0" w:lastRow="0" w:firstColumn="0" w:lastColumn="0" w:oddVBand="0" w:evenVBand="0" w:oddHBand="1" w:evenHBand="0" w:firstRowFirstColumn="0" w:firstRowLastColumn="0" w:lastRowFirstColumn="0" w:lastRowLastColumn="0"/>
+            </w:pPr>
+            <w:r>
+              <w:t>Tên phương thức</w:t>
+            </w:r>
+          </w:p>
+        </w:tc>
+        <w:tc>
+          <w:tcPr>
+            <w:tcW w:w="3645" w:type="dxa"/>
+            <w:gridSpan w:val="2"/>
+            <w:tcBorders>
+              <w:top w:val="single" w:sz="4" w:space="0" w:color="auto"/>
+              <w:bottom w:val="single" w:sz="4" w:space="0" w:color="auto"/>
+            </w:tcBorders>
+            <w:shd w:val="clear" w:color="auto" w:fill="7F7F7F" w:themeFill="text1" w:themeFillTint="80"/>
+          </w:tcPr>
+          <w:p>
+            <w:pPr>
+              <w:pStyle w:val="MyTable1"/>
+              <w:cnfStyle w:val="000000100000" w:firstRow="0" w:lastRow="0" w:firstColumn="0" w:lastColumn="0" w:oddVBand="0" w:evenVBand="0" w:oddHBand="1" w:evenHBand="0" w:firstRowFirstColumn="0" w:firstRowLastColumn="0" w:lastRowFirstColumn="0" w:lastRowLastColumn="0"/>
+            </w:pPr>
+            <w:r>
+              <w:t>Mô tả</w:t>
+            </w:r>
+          </w:p>
+        </w:tc>
+      </w:tr>
+      <w:tr>
+        <w:tc>
+          <w:tcPr>
+            <w:cnfStyle w:val="001000000000" w:firstRow="0" w:lastRow="0" w:firstColumn="1" w:lastColumn="0" w:oddVBand="0" w:evenVBand="0" w:oddHBand="0" w:evenHBand="0" w:firstRowFirstColumn="0" w:firstRowLastColumn="0" w:lastRowFirstColumn="0" w:lastRowLastColumn="0"/>
+            <w:tcW w:w="1867" w:type="dxa"/>
+            <w:vMerge/>
+            <w:shd w:val="clear" w:color="auto" w:fill="FFFFFF" w:themeFill="background1"/>
+          </w:tcPr>
+          <w:p>
+            <w:pPr>
+              <w:pStyle w:val="MyTable1"/>
+            </w:pPr>
+          </w:p>
+        </w:tc>
+        <w:tc>
+          <w:tcPr>
+            <w:tcW w:w="3645" w:type="dxa"/>
+            <w:tcBorders>
+              <w:top w:val="single" w:sz="4" w:space="0" w:color="auto"/>
+              <w:bottom w:val="single" w:sz="4" w:space="0" w:color="auto"/>
+            </w:tcBorders>
+            <w:shd w:val="clear" w:color="auto" w:fill="FFFFFF" w:themeFill="background1"/>
+          </w:tcPr>
+          <w:p>
+            <w:pPr>
+              <w:pStyle w:val="MyTable1"/>
+              <w:cnfStyle w:val="000000000000" w:firstRow="0" w:lastRow="0" w:firstColumn="0" w:lastColumn="0" w:oddVBand="0" w:evenVBand="0" w:oddHBand="0" w:evenHBand="0" w:firstRowFirstColumn="0" w:firstRowLastColumn="0" w:lastRowFirstColumn="0" w:lastRowLastColumn="0"/>
+            </w:pPr>
+            <w:r>
+              <w:t>themTuyen</w:t>
+            </w:r>
+          </w:p>
+        </w:tc>
+        <w:tc>
+          <w:tcPr>
+            <w:tcW w:w="3645" w:type="dxa"/>
+            <w:gridSpan w:val="2"/>
+            <w:tcBorders>
+              <w:top w:val="single" w:sz="4" w:space="0" w:color="auto"/>
+              <w:bottom w:val="single" w:sz="4" w:space="0" w:color="auto"/>
+            </w:tcBorders>
+            <w:shd w:val="clear" w:color="auto" w:fill="FFFFFF" w:themeFill="background1"/>
+          </w:tcPr>
+          <w:p>
+            <w:pPr>
+              <w:pStyle w:val="MyTable1"/>
+              <w:cnfStyle w:val="000000000000" w:firstRow="0" w:lastRow="0" w:firstColumn="0" w:lastColumn="0" w:oddVBand="0" w:evenVBand="0" w:oddHBand="0" w:evenHBand="0" w:firstRowFirstColumn="0" w:firstRowLastColumn="0" w:lastRowFirstColumn="0" w:lastRowLastColumn="0"/>
+            </w:pPr>
+            <w:r>
+              <w:t>Thêm một tuyến mới vào hệ thống</w:t>
+            </w:r>
+            <w:r>
+              <w:t>.</w:t>
+            </w:r>
+          </w:p>
+        </w:tc>
+      </w:tr>
+      <w:tr>
+        <w:trPr>
+          <w:cnfStyle w:val="000000100000" w:firstRow="0" w:lastRow="0" w:firstColumn="0" w:lastColumn="0" w:oddVBand="0" w:evenVBand="0" w:oddHBand="1" w:evenHBand="0" w:firstRowFirstColumn="0" w:firstRowLastColumn="0" w:lastRowFirstColumn="0" w:lastRowLastColumn="0"/>
+        </w:trPr>
+        <w:tc>
+          <w:tcPr>
+            <w:cnfStyle w:val="001000000000" w:firstRow="0" w:lastRow="0" w:firstColumn="1" w:lastColumn="0" w:oddVBand="0" w:evenVBand="0" w:oddHBand="0" w:evenHBand="0" w:firstRowFirstColumn="0" w:firstRowLastColumn="0" w:lastRowFirstColumn="0" w:lastRowLastColumn="0"/>
+            <w:tcW w:w="1867" w:type="dxa"/>
+            <w:vMerge/>
+            <w:shd w:val="clear" w:color="auto" w:fill="FFFFFF" w:themeFill="background1"/>
+          </w:tcPr>
+          <w:p>
+            <w:pPr>
+              <w:pStyle w:val="MyTable1"/>
+            </w:pPr>
+          </w:p>
+        </w:tc>
+        <w:tc>
+          <w:tcPr>
+            <w:tcW w:w="3645" w:type="dxa"/>
+            <w:tcBorders>
+              <w:top w:val="single" w:sz="4" w:space="0" w:color="auto"/>
+              <w:bottom w:val="single" w:sz="4" w:space="0" w:color="auto"/>
+            </w:tcBorders>
+            <w:shd w:val="clear" w:color="auto" w:fill="FFFFFF" w:themeFill="background1"/>
+          </w:tcPr>
+          <w:p>
+            <w:pPr>
+              <w:pStyle w:val="MyTable1"/>
+              <w:cnfStyle w:val="000000100000" w:firstRow="0" w:lastRow="0" w:firstColumn="0" w:lastColumn="0" w:oddVBand="0" w:evenVBand="0" w:oddHBand="1" w:evenHBand="0" w:firstRowFirstColumn="0" w:firstRowLastColumn="0" w:lastRowFirstColumn="0" w:lastRowLastColumn="0"/>
+            </w:pPr>
+            <w:r>
+              <w:t>xoaTuyen</w:t>
+            </w:r>
+          </w:p>
+        </w:tc>
+        <w:tc>
+          <w:tcPr>
+            <w:tcW w:w="3645" w:type="dxa"/>
+            <w:gridSpan w:val="2"/>
+            <w:tcBorders>
+              <w:top w:val="single" w:sz="4" w:space="0" w:color="auto"/>
+              <w:bottom w:val="single" w:sz="4" w:space="0" w:color="auto"/>
+            </w:tcBorders>
+            <w:shd w:val="clear" w:color="auto" w:fill="FFFFFF" w:themeFill="background1"/>
+          </w:tcPr>
+          <w:p>
+            <w:pPr>
+              <w:pStyle w:val="MyTable1"/>
+              <w:cnfStyle w:val="000000100000" w:firstRow="0" w:lastRow="0" w:firstColumn="0" w:lastColumn="0" w:oddVBand="0" w:evenVBand="0" w:oddHBand="1" w:evenHBand="0" w:firstRowFirstColumn="0" w:firstRowLastColumn="0" w:lastRowFirstColumn="0" w:lastRowLastColumn="0"/>
+            </w:pPr>
+            <w:r>
+              <w:t>Xóa một tuyến ra khỏi hệ thống</w:t>
+            </w:r>
+          </w:p>
+        </w:tc>
+      </w:tr>
+      <w:tr>
+        <w:tc>
+          <w:tcPr>
+            <w:cnfStyle w:val="001000000000" w:firstRow="0" w:lastRow="0" w:firstColumn="1" w:lastColumn="0" w:oddVBand="0" w:evenVBand="0" w:oddHBand="0" w:evenHBand="0" w:firstRowFirstColumn="0" w:firstRowLastColumn="0" w:lastRowFirstColumn="0" w:lastRowLastColumn="0"/>
+            <w:tcW w:w="1867" w:type="dxa"/>
+            <w:vMerge/>
+            <w:shd w:val="clear" w:color="auto" w:fill="FFFFFF" w:themeFill="background1"/>
+          </w:tcPr>
+          <w:p>
+            <w:pPr>
+              <w:pStyle w:val="MyTable1"/>
+            </w:pPr>
+          </w:p>
+        </w:tc>
+        <w:tc>
+          <w:tcPr>
+            <w:tcW w:w="3645" w:type="dxa"/>
+            <w:tcBorders>
+              <w:top w:val="single" w:sz="4" w:space="0" w:color="auto"/>
+              <w:bottom w:val="single" w:sz="4" w:space="0" w:color="auto"/>
+            </w:tcBorders>
+            <w:shd w:val="clear" w:color="auto" w:fill="FFFFFF" w:themeFill="background1"/>
+          </w:tcPr>
+          <w:p>
+            <w:pPr>
+              <w:pStyle w:val="MyTable1"/>
+              <w:cnfStyle w:val="000000000000" w:firstRow="0" w:lastRow="0" w:firstColumn="0" w:lastColumn="0" w:oddVBand="0" w:evenVBand="0" w:oddHBand="0" w:evenHBand="0" w:firstRowFirstColumn="0" w:firstRowLastColumn="0" w:lastRowFirstColumn="0" w:lastRowLastColumn="0"/>
+            </w:pPr>
+            <w:r>
+              <w:t>xemTuyen</w:t>
+            </w:r>
+          </w:p>
+        </w:tc>
+        <w:tc>
+          <w:tcPr>
+            <w:tcW w:w="3645" w:type="dxa"/>
+            <w:gridSpan w:val="2"/>
+            <w:tcBorders>
+              <w:top w:val="single" w:sz="4" w:space="0" w:color="auto"/>
+              <w:bottom w:val="single" w:sz="4" w:space="0" w:color="auto"/>
+            </w:tcBorders>
+            <w:shd w:val="clear" w:color="auto" w:fill="FFFFFF" w:themeFill="background1"/>
+          </w:tcPr>
+          <w:p>
+            <w:pPr>
+              <w:pStyle w:val="MyTable1"/>
+              <w:cnfStyle w:val="000000000000" w:firstRow="0" w:lastRow="0" w:firstColumn="0" w:lastColumn="0" w:oddVBand="0" w:evenVBand="0" w:oddHBand="0" w:evenHBand="0" w:firstRowFirstColumn="0" w:firstRowLastColumn="0" w:lastRowFirstColumn="0" w:lastRowLastColumn="0"/>
+            </w:pPr>
+            <w:r>
+              <w:t>Xem thông tin chi tiết của một tuyến trong hệ thống</w:t>
+            </w:r>
+          </w:p>
+        </w:tc>
+      </w:tr>
+      <w:tr>
+        <w:trPr>
+          <w:cnfStyle w:val="000000100000" w:firstRow="0" w:lastRow="0" w:firstColumn="0" w:lastColumn="0" w:oddVBand="0" w:evenVBand="0" w:oddHBand="1" w:evenHBand="0" w:firstRowFirstColumn="0" w:firstRowLastColumn="0" w:lastRowFirstColumn="0" w:lastRowLastColumn="0"/>
+        </w:trPr>
+        <w:tc>
+          <w:tcPr>
+            <w:cnfStyle w:val="001000000000" w:firstRow="0" w:lastRow="0" w:firstColumn="1" w:lastColumn="0" w:oddVBand="0" w:evenVBand="0" w:oddHBand="0" w:evenHBand="0" w:firstRowFirstColumn="0" w:firstRowLastColumn="0" w:lastRowFirstColumn="0" w:lastRowLastColumn="0"/>
+            <w:tcW w:w="1867" w:type="dxa"/>
+            <w:vMerge/>
+            <w:shd w:val="clear" w:color="auto" w:fill="FFFFFF" w:themeFill="background1"/>
+          </w:tcPr>
+          <w:p>
+            <w:pPr>
+              <w:pStyle w:val="MyTable1"/>
+            </w:pPr>
+          </w:p>
+        </w:tc>
+        <w:tc>
+          <w:tcPr>
+            <w:tcW w:w="3645" w:type="dxa"/>
+            <w:tcBorders>
+              <w:top w:val="single" w:sz="4" w:space="0" w:color="auto"/>
+              <w:bottom w:val="single" w:sz="4" w:space="0" w:color="auto"/>
+            </w:tcBorders>
+            <w:shd w:val="clear" w:color="auto" w:fill="FFFFFF" w:themeFill="background1"/>
+          </w:tcPr>
+          <w:p>
+            <w:pPr>
+              <w:pStyle w:val="MyTable1"/>
+              <w:cnfStyle w:val="000000100000" w:firstRow="0" w:lastRow="0" w:firstColumn="0" w:lastColumn="0" w:oddVBand="0" w:evenVBand="0" w:oddHBand="1" w:evenHBand="0" w:firstRowFirstColumn="0" w:firstRowLastColumn="0" w:lastRowFirstColumn="0" w:lastRowLastColumn="0"/>
+            </w:pPr>
+            <w:r>
+              <w:t>suaTuyen</w:t>
+            </w:r>
+          </w:p>
+        </w:tc>
+        <w:tc>
+          <w:tcPr>
+            <w:tcW w:w="3645" w:type="dxa"/>
+            <w:gridSpan w:val="2"/>
+            <w:tcBorders>
+              <w:top w:val="single" w:sz="4" w:space="0" w:color="auto"/>
+              <w:bottom w:val="single" w:sz="4" w:space="0" w:color="auto"/>
+            </w:tcBorders>
+            <w:shd w:val="clear" w:color="auto" w:fill="FFFFFF" w:themeFill="background1"/>
+          </w:tcPr>
+          <w:p>
+            <w:pPr>
+              <w:pStyle w:val="MyTable1"/>
+              <w:cnfStyle w:val="000000100000" w:firstRow="0" w:lastRow="0" w:firstColumn="0" w:lastColumn="0" w:oddVBand="0" w:evenVBand="0" w:oddHBand="1" w:evenHBand="0" w:firstRowFirstColumn="0" w:firstRowLastColumn="0" w:lastRowFirstColumn="0" w:lastRowLastColumn="0"/>
+            </w:pPr>
+            <w:r>
+              <w:t>Sửa thông tin của một tuyến đã có trong hệ thống</w:t>
+            </w:r>
+            <w:r>
+              <w:t>.</w:t>
+            </w:r>
+          </w:p>
+        </w:tc>
+      </w:tr>
+      <w:tr>
+        <w:tc>
+          <w:tcPr>
+            <w:cnfStyle w:val="001000000000" w:firstRow="0" w:lastRow="0" w:firstColumn="1" w:lastColumn="0" w:oddVBand="0" w:evenVBand="0" w:oddHBand="0" w:evenHBand="0" w:firstRowFirstColumn="0" w:firstRowLastColumn="0" w:lastRowFirstColumn="0" w:lastRowLastColumn="0"/>
+            <w:tcW w:w="1867" w:type="dxa"/>
+            <w:vMerge w:val="restart"/>
+            <w:shd w:val="clear" w:color="auto" w:fill="7F7F7F" w:themeFill="text1" w:themeFillTint="80"/>
+          </w:tcPr>
+          <w:p>
+            <w:pPr>
+              <w:pStyle w:val="MyTable1"/>
+            </w:pPr>
+            <w:r>
+              <w:t>Quan hệ</w:t>
+            </w:r>
+          </w:p>
+        </w:tc>
+        <w:tc>
+          <w:tcPr>
+            <w:tcW w:w="3645" w:type="dxa"/>
+            <w:tcBorders>
+              <w:top w:val="single" w:sz="4" w:space="0" w:color="auto"/>
+              <w:bottom w:val="single" w:sz="4" w:space="0" w:color="auto"/>
+            </w:tcBorders>
+            <w:shd w:val="clear" w:color="auto" w:fill="7F7F7F" w:themeFill="text1" w:themeFillTint="80"/>
+          </w:tcPr>
+          <w:p>
+            <w:pPr>
+              <w:pStyle w:val="MyTable1"/>
+              <w:cnfStyle w:val="000000000000" w:firstRow="0" w:lastRow="0" w:firstColumn="0" w:lastColumn="0" w:oddVBand="0" w:evenVBand="0" w:oddHBand="0" w:evenHBand="0" w:firstRowFirstColumn="0" w:firstRowLastColumn="0" w:lastRowFirstColumn="0" w:lastRowLastColumn="0"/>
+            </w:pPr>
+            <w:r>
+              <w:t>Tên lớp</w:t>
+            </w:r>
+          </w:p>
+        </w:tc>
+        <w:tc>
+          <w:tcPr>
+            <w:tcW w:w="3645" w:type="dxa"/>
+            <w:gridSpan w:val="2"/>
+            <w:tcBorders>
+              <w:top w:val="single" w:sz="4" w:space="0" w:color="auto"/>
+              <w:bottom w:val="single" w:sz="4" w:space="0" w:color="auto"/>
+            </w:tcBorders>
+            <w:shd w:val="clear" w:color="auto" w:fill="7F7F7F" w:themeFill="text1" w:themeFillTint="80"/>
+          </w:tcPr>
+          <w:p>
+            <w:pPr>
+              <w:pStyle w:val="MyTable1"/>
+              <w:cnfStyle w:val="000000000000" w:firstRow="0" w:lastRow="0" w:firstColumn="0" w:lastColumn="0" w:oddVBand="0" w:evenVBand="0" w:oddHBand="0" w:evenHBand="0" w:firstRowFirstColumn="0" w:firstRowLastColumn="0" w:lastRowFirstColumn="0" w:lastRowLastColumn="0"/>
+            </w:pPr>
+            <w:r>
+              <w:t>Mô tả</w:t>
+            </w:r>
+          </w:p>
+        </w:tc>
+      </w:tr>
+      <w:tr>
+        <w:trPr>
+          <w:cnfStyle w:val="000000100000" w:firstRow="0" w:lastRow="0" w:firstColumn="0" w:lastColumn="0" w:oddVBand="0" w:evenVBand="0" w:oddHBand="1" w:evenHBand="0" w:firstRowFirstColumn="0" w:firstRowLastColumn="0" w:lastRowFirstColumn="0" w:lastRowLastColumn="0"/>
+        </w:trPr>
+        <w:tc>
+          <w:tcPr>
+            <w:cnfStyle w:val="001000000000" w:firstRow="0" w:lastRow="0" w:firstColumn="1" w:lastColumn="0" w:oddVBand="0" w:evenVBand="0" w:oddHBand="0" w:evenHBand="0" w:firstRowFirstColumn="0" w:firstRowLastColumn="0" w:lastRowFirstColumn="0" w:lastRowLastColumn="0"/>
+            <w:tcW w:w="1867" w:type="dxa"/>
+            <w:vMerge/>
+            <w:shd w:val="clear" w:color="auto" w:fill="7F7F7F" w:themeFill="text1" w:themeFillTint="80"/>
+          </w:tcPr>
+          <w:p>
+            <w:pPr>
+              <w:pStyle w:val="MyTable1"/>
+            </w:pPr>
+          </w:p>
+        </w:tc>
+        <w:tc>
+          <w:tcPr>
+            <w:tcW w:w="3645" w:type="dxa"/>
+            <w:tcBorders>
+              <w:top w:val="single" w:sz="4" w:space="0" w:color="auto"/>
+              <w:bottom w:val="single" w:sz="4" w:space="0" w:color="auto"/>
+            </w:tcBorders>
+            <w:shd w:val="clear" w:color="auto" w:fill="FFFFFF" w:themeFill="background1"/>
+          </w:tcPr>
+          <w:p>
+            <w:pPr>
+              <w:pStyle w:val="MyTable1"/>
+              <w:cnfStyle w:val="000000100000" w:firstRow="0" w:lastRow="0" w:firstColumn="0" w:lastColumn="0" w:oddVBand="0" w:evenVBand="0" w:oddHBand="1" w:evenHBand="0" w:firstRowFirstColumn="0" w:firstRowLastColumn="0" w:lastRowFirstColumn="0" w:lastRowLastColumn="0"/>
+            </w:pPr>
+            <w:r>
+              <w:t>ChuyenDi</w:t>
+            </w:r>
+          </w:p>
+        </w:tc>
+        <w:tc>
+          <w:tcPr>
+            <w:tcW w:w="3645" w:type="dxa"/>
+            <w:gridSpan w:val="2"/>
+            <w:tcBorders>
+              <w:top w:val="single" w:sz="4" w:space="0" w:color="auto"/>
+              <w:bottom w:val="single" w:sz="4" w:space="0" w:color="auto"/>
+            </w:tcBorders>
+            <w:shd w:val="clear" w:color="auto" w:fill="FFFFFF" w:themeFill="background1"/>
+          </w:tcPr>
+          <w:p>
+            <w:pPr>
+              <w:pStyle w:val="MyTable1"/>
+              <w:cnfStyle w:val="000000100000" w:firstRow="0" w:lastRow="0" w:firstColumn="0" w:lastColumn="0" w:oddVBand="0" w:evenVBand="0" w:oddHBand="1" w:evenHBand="0" w:firstRowFirstColumn="0" w:firstRowLastColumn="0" w:lastRowFirstColumn="0" w:lastRowLastColumn="0"/>
+            </w:pPr>
+            <w:r>
+              <w:t>Một tuyến có thể có một hoặc nhiều chuyến</w:t>
+            </w:r>
+          </w:p>
+        </w:tc>
+      </w:tr>
+      <w:tr>
+        <w:tc>
+          <w:tcPr>
+            <w:cnfStyle w:val="001000000000" w:firstRow="0" w:lastRow="0" w:firstColumn="1" w:lastColumn="0" w:oddVBand="0" w:evenVBand="0" w:oddHBand="0" w:evenHBand="0" w:firstRowFirstColumn="0" w:firstRowLastColumn="0" w:lastRowFirstColumn="0" w:lastRowLastColumn="0"/>
+            <w:tcW w:w="1867" w:type="dxa"/>
+            <w:vMerge/>
+            <w:shd w:val="clear" w:color="auto" w:fill="7F7F7F" w:themeFill="text1" w:themeFillTint="80"/>
+          </w:tcPr>
+          <w:p>
+            <w:pPr>
+              <w:pStyle w:val="MyTable1"/>
+            </w:pPr>
+          </w:p>
+        </w:tc>
+        <w:tc>
+          <w:tcPr>
+            <w:tcW w:w="3645" w:type="dxa"/>
+            <w:tcBorders>
+              <w:top w:val="single" w:sz="4" w:space="0" w:color="auto"/>
+              <w:bottom w:val="single" w:sz="4" w:space="0" w:color="auto"/>
+            </w:tcBorders>
+            <w:shd w:val="clear" w:color="auto" w:fill="FFFFFF" w:themeFill="background1"/>
+          </w:tcPr>
+          <w:p>
+            <w:pPr>
+              <w:pStyle w:val="MyTable1"/>
+              <w:cnfStyle w:val="000000000000" w:firstRow="0" w:lastRow="0" w:firstColumn="0" w:lastColumn="0" w:oddVBand="0" w:evenVBand="0" w:oddHBand="0" w:evenHBand="0" w:firstRowFirstColumn="0" w:firstRowLastColumn="0" w:lastRowFirstColumn="0" w:lastRowLastColumn="0"/>
+            </w:pPr>
+            <w:r>
+              <w:t>Tram</w:t>
+            </w:r>
+          </w:p>
+        </w:tc>
+        <w:tc>
+          <w:tcPr>
+            <w:tcW w:w="3645" w:type="dxa"/>
+            <w:gridSpan w:val="2"/>
+            <w:tcBorders>
+              <w:top w:val="single" w:sz="4" w:space="0" w:color="auto"/>
+              <w:bottom w:val="single" w:sz="4" w:space="0" w:color="auto"/>
+            </w:tcBorders>
+            <w:shd w:val="clear" w:color="auto" w:fill="FFFFFF" w:themeFill="background1"/>
+          </w:tcPr>
+          <w:p>
+            <w:pPr>
+              <w:pStyle w:val="MyTable1"/>
+              <w:cnfStyle w:val="000000000000" w:firstRow="0" w:lastRow="0" w:firstColumn="0" w:lastColumn="0" w:oddVBand="0" w:evenVBand="0" w:oddHBand="0" w:evenHBand="0" w:firstRowFirstColumn="0" w:firstRowLastColumn="0" w:lastRowFirstColumn="0" w:lastRowLastColumn="0"/>
+            </w:pPr>
+            <w:r>
+              <w:t>Một tuyến xe bao gồm một hoặc nhiều trạm xe.</w:t>
+            </w:r>
+          </w:p>
+        </w:tc>
+      </w:tr>
+    </w:tbl>
+    <w:p>
+      <w:pPr>
+        <w:pStyle w:val="TuNormal"/>
+        <w:numPr>
+          <w:ilvl w:val="2"/>
+          <w:numId w:val="17"/>
+        </w:numPr>
+      </w:pPr>
+      <w:r>
+        <w:t>Tram</w:t>
+      </w:r>
+    </w:p>
+    <w:tbl>
+      <w:tblPr>
+        <w:tblStyle w:val="PlainTable11"/>
+        <w:tblW w:w="9157" w:type="dxa"/>
+        <w:tblInd w:w="198" w:type="dxa"/>
+        <w:tblLook w:val="04A0" w:firstRow="1" w:lastRow="0" w:firstColumn="1" w:lastColumn="0" w:noHBand="0" w:noVBand="1"/>
+      </w:tblPr>
+      <w:tblGrid>
+        <w:gridCol w:w="1867"/>
+        <w:gridCol w:w="3645"/>
+        <w:gridCol w:w="1058"/>
+        <w:gridCol w:w="2587"/>
+      </w:tblGrid>
+      <w:tr>
+        <w:trPr>
+          <w:cnfStyle w:val="100000000000" w:firstRow="1" w:lastRow="0" w:firstColumn="0" w:lastColumn="0" w:oddVBand="0" w:evenVBand="0" w:oddHBand="0" w:evenHBand="0" w:firstRowFirstColumn="0" w:firstRowLastColumn="0" w:lastRowFirstColumn="0" w:lastRowLastColumn="0"/>
+          <w:trHeight w:val="539"/>
+        </w:trPr>
+        <w:tc>
+          <w:tcPr>
+            <w:cnfStyle w:val="001000000000" w:firstRow="0" w:lastRow="0" w:firstColumn="1" w:lastColumn="0" w:oddVBand="0" w:evenVBand="0" w:oddHBand="0" w:evenHBand="0" w:firstRowFirstColumn="0" w:firstRowLastColumn="0" w:lastRowFirstColumn="0" w:lastRowLastColumn="0"/>
+            <w:tcW w:w="1867" w:type="dxa"/>
+            <w:vMerge w:val="restart"/>
+            <w:tcBorders>
+              <w:top w:val="single" w:sz="4" w:space="0" w:color="auto"/>
+              <w:left w:val="single" w:sz="4" w:space="0" w:color="auto"/>
+              <w:bottom w:val="single" w:sz="4" w:space="0" w:color="auto"/>
+              <w:right w:val="single" w:sz="4" w:space="0" w:color="auto"/>
+            </w:tcBorders>
+            <w:shd w:val="clear" w:color="auto" w:fill="BFBFBF" w:themeFill="background1" w:themeFillShade="BF"/>
+          </w:tcPr>
+          <w:p>
+            <w:pPr>
+              <w:pStyle w:val="MyTable1"/>
+            </w:pPr>
+            <w:r>
+              <w:t>Tên class</w:t>
+            </w:r>
+          </w:p>
+        </w:tc>
+        <w:tc>
+          <w:tcPr>
+            <w:tcW w:w="4703" w:type="dxa"/>
+            <w:gridSpan w:val="2"/>
+            <w:vMerge w:val="restart"/>
+            <w:tcBorders>
+              <w:top w:val="single" w:sz="4" w:space="0" w:color="auto"/>
+              <w:left w:val="single" w:sz="4" w:space="0" w:color="auto"/>
+              <w:bottom w:val="single" w:sz="4" w:space="0" w:color="auto"/>
+              <w:right w:val="single" w:sz="4" w:space="0" w:color="auto"/>
+            </w:tcBorders>
+            <w:shd w:val="clear" w:color="auto" w:fill="BFBFBF" w:themeFill="background1" w:themeFillShade="BF"/>
+          </w:tcPr>
+          <w:p>
+            <w:pPr>
+              <w:pStyle w:val="MyTable1"/>
+              <w:cnfStyle w:val="100000000000" w:firstRow="1" w:lastRow="0" w:firstColumn="0" w:lastColumn="0" w:oddVBand="0" w:evenVBand="0" w:oddHBand="0" w:evenHBand="0" w:firstRowFirstColumn="0" w:firstRowLastColumn="0" w:lastRowFirstColumn="0" w:lastRowLastColumn="0"/>
+            </w:pPr>
+            <w:r>
+              <w:t>Tram</w:t>
+            </w:r>
+          </w:p>
+        </w:tc>
+        <w:tc>
+          <w:tcPr>
+            <w:tcW w:w="2587" w:type="dxa"/>
+            <w:tcBorders>
+              <w:top w:val="single" w:sz="4" w:space="0" w:color="auto"/>
+              <w:left w:val="single" w:sz="4" w:space="0" w:color="auto"/>
+              <w:bottom w:val="single" w:sz="4" w:space="0" w:color="auto"/>
+              <w:right w:val="single" w:sz="4" w:space="0" w:color="auto"/>
+            </w:tcBorders>
+            <w:shd w:val="clear" w:color="auto" w:fill="BFBFBF" w:themeFill="background1" w:themeFillShade="BF"/>
+          </w:tcPr>
+          <w:p>
+            <w:pPr>
+              <w:pStyle w:val="MyTable1"/>
+              <w:cnfStyle w:val="100000000000" w:firstRow="1" w:lastRow="0" w:firstColumn="0" w:lastColumn="0" w:oddVBand="0" w:evenVBand="0" w:oddHBand="0" w:evenHBand="0" w:firstRowFirstColumn="0" w:firstRowLastColumn="0" w:lastRowFirstColumn="0" w:lastRowLastColumn="0"/>
+            </w:pPr>
+            <w:r>
+              <w:t xml:space="preserve">Mã số: </w:t>
+            </w:r>
+            <w:r>
+              <w:t xml:space="preserve">[FRA] </w:t>
+            </w:r>
+            <w:r>
+              <w:t>[CLS] [</w:t>
+            </w:r>
+            <w:r>
+              <w:t>1</w:t>
+            </w:r>
+            <w:r>
+              <w:t>.1.</w:t>
+            </w:r>
+            <w:r>
+              <w:t>]</w:t>
+            </w:r>
+          </w:p>
+        </w:tc>
+      </w:tr>
+      <w:tr>
+        <w:trPr>
+          <w:cnfStyle w:val="000000100000" w:firstRow="0" w:lastRow="0" w:firstColumn="0" w:lastColumn="0" w:oddVBand="0" w:evenVBand="0" w:oddHBand="1" w:evenHBand="0" w:firstRowFirstColumn="0" w:firstRowLastColumn="0" w:lastRowFirstColumn="0" w:lastRowLastColumn="0"/>
+          <w:trHeight w:val="699"/>
+        </w:trPr>
+        <w:tc>
+          <w:tcPr>
+            <w:cnfStyle w:val="001000000000" w:firstRow="0" w:lastRow="0" w:firstColumn="1" w:lastColumn="0" w:oddVBand="0" w:evenVBand="0" w:oddHBand="0" w:evenHBand="0" w:firstRowFirstColumn="0" w:firstRowLastColumn="0" w:lastRowFirstColumn="0" w:lastRowLastColumn="0"/>
+            <w:tcW w:w="1867" w:type="dxa"/>
+            <w:vMerge/>
+            <w:tcBorders>
+              <w:top w:val="single" w:sz="4" w:space="0" w:color="auto"/>
+              <w:left w:val="single" w:sz="4" w:space="0" w:color="auto"/>
+              <w:bottom w:val="single" w:sz="4" w:space="0" w:color="auto"/>
+              <w:right w:val="single" w:sz="4" w:space="0" w:color="auto"/>
+            </w:tcBorders>
+            <w:shd w:val="clear" w:color="auto" w:fill="BFBFBF" w:themeFill="background1" w:themeFillShade="BF"/>
+          </w:tcPr>
+          <w:p>
+            <w:pPr>
+              <w:pStyle w:val="MyTable1"/>
+            </w:pPr>
+          </w:p>
+        </w:tc>
+        <w:tc>
+          <w:tcPr>
+            <w:tcW w:w="4703" w:type="dxa"/>
+            <w:gridSpan w:val="2"/>
+            <w:vMerge/>
+            <w:tcBorders>
+              <w:top w:val="single" w:sz="4" w:space="0" w:color="auto"/>
+              <w:left w:val="single" w:sz="4" w:space="0" w:color="auto"/>
+              <w:bottom w:val="single" w:sz="4" w:space="0" w:color="auto"/>
+              <w:right w:val="single" w:sz="4" w:space="0" w:color="auto"/>
+            </w:tcBorders>
+            <w:shd w:val="clear" w:color="auto" w:fill="BFBFBF" w:themeFill="background1" w:themeFillShade="BF"/>
+          </w:tcPr>
+          <w:p>
+            <w:pPr>
+              <w:pStyle w:val="MyTable1"/>
+              <w:cnfStyle w:val="000000100000" w:firstRow="0" w:lastRow="0" w:firstColumn="0" w:lastColumn="0" w:oddVBand="0" w:evenVBand="0" w:oddHBand="1" w:evenHBand="0" w:firstRowFirstColumn="0" w:firstRowLastColumn="0" w:lastRowFirstColumn="0" w:lastRowLastColumn="0"/>
+            </w:pPr>
+          </w:p>
+        </w:tc>
+        <w:tc>
+          <w:tcPr>
+            <w:tcW w:w="2587" w:type="dxa"/>
+            <w:tcBorders>
+              <w:top w:val="single" w:sz="4" w:space="0" w:color="auto"/>
+              <w:left w:val="single" w:sz="4" w:space="0" w:color="auto"/>
+              <w:bottom w:val="single" w:sz="4" w:space="0" w:color="auto"/>
+              <w:right w:val="single" w:sz="4" w:space="0" w:color="auto"/>
+            </w:tcBorders>
+            <w:shd w:val="clear" w:color="auto" w:fill="BFBFBF" w:themeFill="background1" w:themeFillShade="BF"/>
+          </w:tcPr>
+          <w:p>
+            <w:pPr>
+              <w:pStyle w:val="MyTable1"/>
+              <w:cnfStyle w:val="000000100000" w:firstRow="0" w:lastRow="0" w:firstColumn="0" w:lastColumn="0" w:oddVBand="0" w:evenVBand="0" w:oddHBand="1" w:evenHBand="0" w:firstRowFirstColumn="0" w:firstRowLastColumn="0" w:lastRowFirstColumn="0" w:lastRowLastColumn="0"/>
+            </w:pPr>
+            <w:r>
+              <w:t xml:space="preserve">Tham chiếu: </w:t>
+            </w:r>
+            <w:r>
+              <w:t>[FRA] [UCCN] [1.1.1</w:t>
+            </w:r>
+            <w:r>
+              <w:t>]</w:t>
+            </w:r>
+          </w:p>
+        </w:tc>
+      </w:tr>
+      <w:tr>
+        <w:tc>
+          <w:tcPr>
+            <w:cnfStyle w:val="001000000000" w:firstRow="0" w:lastRow="0" w:firstColumn="1" w:lastColumn="0" w:oddVBand="0" w:evenVBand="0" w:oddHBand="0" w:evenHBand="0" w:firstRowFirstColumn="0" w:firstRowLastColumn="0" w:lastRowFirstColumn="0" w:lastRowLastColumn="0"/>
+            <w:tcW w:w="1867" w:type="dxa"/>
+            <w:tcBorders>
+              <w:top w:val="single" w:sz="4" w:space="0" w:color="auto"/>
+              <w:bottom w:val="single" w:sz="4" w:space="0" w:color="auto"/>
+            </w:tcBorders>
+          </w:tcPr>
+          <w:p>
+            <w:pPr>
+              <w:pStyle w:val="MyTable1"/>
+            </w:pPr>
+            <w:r>
+              <w:t>Mô tả</w:t>
+            </w:r>
+          </w:p>
+        </w:tc>
+        <w:tc>
+          <w:tcPr>
+            <w:tcW w:w="7290" w:type="dxa"/>
+            <w:gridSpan w:val="3"/>
+            <w:tcBorders>
+              <w:top w:val="single" w:sz="4" w:space="0" w:color="auto"/>
+              <w:bottom w:val="single" w:sz="4" w:space="0" w:color="auto"/>
+            </w:tcBorders>
+          </w:tcPr>
+          <w:p>
+            <w:pPr>
+              <w:pStyle w:val="MyTable1"/>
+              <w:cnfStyle w:val="000000000000" w:firstRow="0" w:lastRow="0" w:firstColumn="0" w:lastColumn="0" w:oddVBand="0" w:evenVBand="0" w:oddHBand="0" w:evenHBand="0" w:firstRowFirstColumn="0" w:firstRowLastColumn="0" w:lastRowFirstColumn="0" w:lastRowLastColumn="0"/>
+            </w:pPr>
+            <w:r>
+              <w:t>Lưu thông tin của một trạm</w:t>
+            </w:r>
+          </w:p>
+        </w:tc>
+      </w:tr>
+      <w:tr>
+        <w:trPr>
+          <w:cnfStyle w:val="000000100000" w:firstRow="0" w:lastRow="0" w:firstColumn="0" w:lastColumn="0" w:oddVBand="0" w:evenVBand="0" w:oddHBand="1" w:evenHBand="0" w:firstRowFirstColumn="0" w:firstRowLastColumn="0" w:lastRowFirstColumn="0" w:lastRowLastColumn="0"/>
+        </w:trPr>
+        <w:tc>
+          <w:tcPr>
+            <w:cnfStyle w:val="001000000000" w:firstRow="0" w:lastRow="0" w:firstColumn="1" w:lastColumn="0" w:oddVBand="0" w:evenVBand="0" w:oddHBand="0" w:evenHBand="0" w:firstRowFirstColumn="0" w:firstRowLastColumn="0" w:lastRowFirstColumn="0" w:lastRowLastColumn="0"/>
+            <w:tcW w:w="1867" w:type="dxa"/>
+            <w:vMerge w:val="restart"/>
+            <w:tcBorders>
+              <w:top w:val="single" w:sz="4" w:space="0" w:color="auto"/>
+            </w:tcBorders>
+            <w:shd w:val="clear" w:color="auto" w:fill="7F7F7F" w:themeFill="text1" w:themeFillTint="80"/>
+          </w:tcPr>
+          <w:p>
+            <w:pPr>
+              <w:pStyle w:val="MyTable1"/>
+            </w:pPr>
+            <w:r>
+              <w:t>Thuộc tính</w:t>
+            </w:r>
+          </w:p>
+        </w:tc>
+        <w:tc>
+          <w:tcPr>
+            <w:tcW w:w="3645" w:type="dxa"/>
+            <w:tcBorders>
+              <w:top w:val="single" w:sz="4" w:space="0" w:color="auto"/>
+              <w:bottom w:val="single" w:sz="4" w:space="0" w:color="auto"/>
+            </w:tcBorders>
+            <w:shd w:val="clear" w:color="auto" w:fill="7F7F7F" w:themeFill="text1" w:themeFillTint="80"/>
+          </w:tcPr>
+          <w:p>
+            <w:pPr>
+              <w:pStyle w:val="MyTable1"/>
+              <w:cnfStyle w:val="000000100000" w:firstRow="0" w:lastRow="0" w:firstColumn="0" w:lastColumn="0" w:oddVBand="0" w:evenVBand="0" w:oddHBand="1" w:evenHBand="0" w:firstRowFirstColumn="0" w:firstRowLastColumn="0" w:lastRowFirstColumn="0" w:lastRowLastColumn="0"/>
+            </w:pPr>
+            <w:r>
+              <w:t>Tên thuộc tính</w:t>
+            </w:r>
+          </w:p>
+        </w:tc>
+        <w:tc>
+          <w:tcPr>
+            <w:tcW w:w="3645" w:type="dxa"/>
+            <w:gridSpan w:val="2"/>
+            <w:tcBorders>
+              <w:top w:val="single" w:sz="4" w:space="0" w:color="auto"/>
+              <w:bottom w:val="single" w:sz="4" w:space="0" w:color="auto"/>
+            </w:tcBorders>
+            <w:shd w:val="clear" w:color="auto" w:fill="7F7F7F" w:themeFill="text1" w:themeFillTint="80"/>
+          </w:tcPr>
+          <w:p>
+            <w:pPr>
+              <w:pStyle w:val="MyTable1"/>
+              <w:cnfStyle w:val="000000100000" w:firstRow="0" w:lastRow="0" w:firstColumn="0" w:lastColumn="0" w:oddVBand="0" w:evenVBand="0" w:oddHBand="1" w:evenHBand="0" w:firstRowFirstColumn="0" w:firstRowLastColumn="0" w:lastRowFirstColumn="0" w:lastRowLastColumn="0"/>
+            </w:pPr>
+            <w:r>
+              <w:t>Mô tả</w:t>
+            </w:r>
+          </w:p>
+        </w:tc>
+      </w:tr>
+      <w:tr>
+        <w:tc>
+          <w:tcPr>
+            <w:cnfStyle w:val="001000000000" w:firstRow="0" w:lastRow="0" w:firstColumn="1" w:lastColumn="0" w:oddVBand="0" w:evenVBand="0" w:oddHBand="0" w:evenHBand="0" w:firstRowFirstColumn="0" w:firstRowLastColumn="0" w:lastRowFirstColumn="0" w:lastRowLastColumn="0"/>
+            <w:tcW w:w="1867" w:type="dxa"/>
+            <w:vMerge/>
+            <w:shd w:val="clear" w:color="auto" w:fill="FFFFFF" w:themeFill="background1"/>
+          </w:tcPr>
+          <w:p>
+            <w:pPr>
+              <w:pStyle w:val="MyTable1"/>
+            </w:pPr>
+          </w:p>
+        </w:tc>
+        <w:tc>
+          <w:tcPr>
+            <w:tcW w:w="3645" w:type="dxa"/>
+            <w:tcBorders>
+              <w:top w:val="single" w:sz="4" w:space="0" w:color="auto"/>
+              <w:bottom w:val="single" w:sz="4" w:space="0" w:color="auto"/>
+            </w:tcBorders>
+            <w:shd w:val="clear" w:color="auto" w:fill="FFFFFF" w:themeFill="background1"/>
+          </w:tcPr>
+          <w:p>
+            <w:pPr>
+              <w:pStyle w:val="MyTable1"/>
+              <w:cnfStyle w:val="000000000000" w:firstRow="0" w:lastRow="0" w:firstColumn="0" w:lastColumn="0" w:oddVBand="0" w:evenVBand="0" w:oddHBand="0" w:evenHBand="0" w:firstRowFirstColumn="0" w:firstRowLastColumn="0" w:lastRowFirstColumn="0" w:lastRowLastColumn="0"/>
+            </w:pPr>
+            <w:r>
+              <w:t>maTram</w:t>
+            </w:r>
+          </w:p>
+        </w:tc>
+        <w:tc>
+          <w:tcPr>
+            <w:tcW w:w="3645" w:type="dxa"/>
+            <w:gridSpan w:val="2"/>
+            <w:tcBorders>
+              <w:top w:val="single" w:sz="4" w:space="0" w:color="auto"/>
+              <w:bottom w:val="single" w:sz="4" w:space="0" w:color="auto"/>
+            </w:tcBorders>
+            <w:shd w:val="clear" w:color="auto" w:fill="FFFFFF" w:themeFill="background1"/>
+          </w:tcPr>
+          <w:p>
+            <w:pPr>
+              <w:pStyle w:val="MyTable1"/>
+              <w:cnfStyle w:val="000000000000" w:firstRow="0" w:lastRow="0" w:firstColumn="0" w:lastColumn="0" w:oddVBand="0" w:evenVBand="0" w:oddHBand="0" w:evenHBand="0" w:firstRowFirstColumn="0" w:firstRowLastColumn="0" w:lastRowFirstColumn="0" w:lastRowLastColumn="0"/>
+            </w:pPr>
+            <w:r>
+              <w:t>Mã trạm</w:t>
+            </w:r>
+          </w:p>
+        </w:tc>
+      </w:tr>
+      <w:tr>
+        <w:trPr>
+          <w:cnfStyle w:val="000000100000" w:firstRow="0" w:lastRow="0" w:firstColumn="0" w:lastColumn="0" w:oddVBand="0" w:evenVBand="0" w:oddHBand="1" w:evenHBand="0" w:firstRowFirstColumn="0" w:firstRowLastColumn="0" w:lastRowFirstColumn="0" w:lastRowLastColumn="0"/>
+        </w:trPr>
+        <w:tc>
+          <w:tcPr>
+            <w:cnfStyle w:val="001000000000" w:firstRow="0" w:lastRow="0" w:firstColumn="1" w:lastColumn="0" w:oddVBand="0" w:evenVBand="0" w:oddHBand="0" w:evenHBand="0" w:firstRowFirstColumn="0" w:firstRowLastColumn="0" w:lastRowFirstColumn="0" w:lastRowLastColumn="0"/>
+            <w:tcW w:w="1867" w:type="dxa"/>
+            <w:vMerge/>
+            <w:shd w:val="clear" w:color="auto" w:fill="FFFFFF" w:themeFill="background1"/>
+          </w:tcPr>
+          <w:p>
+            <w:pPr>
+              <w:pStyle w:val="MyTable1"/>
+            </w:pPr>
+          </w:p>
+        </w:tc>
+        <w:tc>
+          <w:tcPr>
+            <w:tcW w:w="3645" w:type="dxa"/>
+            <w:tcBorders>
+              <w:top w:val="single" w:sz="4" w:space="0" w:color="auto"/>
+              <w:bottom w:val="single" w:sz="4" w:space="0" w:color="auto"/>
+            </w:tcBorders>
+            <w:shd w:val="clear" w:color="auto" w:fill="FFFFFF" w:themeFill="background1"/>
+          </w:tcPr>
+          <w:p>
+            <w:pPr>
+              <w:pStyle w:val="MyTable1"/>
+              <w:cnfStyle w:val="000000100000" w:firstRow="0" w:lastRow="0" w:firstColumn="0" w:lastColumn="0" w:oddVBand="0" w:evenVBand="0" w:oddHBand="1" w:evenHBand="0" w:firstRowFirstColumn="0" w:firstRowLastColumn="0" w:lastRowFirstColumn="0" w:lastRowLastColumn="0"/>
+            </w:pPr>
+            <w:r>
+              <w:t>tenTram</w:t>
+            </w:r>
+          </w:p>
+        </w:tc>
+        <w:tc>
+          <w:tcPr>
+            <w:tcW w:w="3645" w:type="dxa"/>
+            <w:gridSpan w:val="2"/>
+            <w:tcBorders>
+              <w:top w:val="single" w:sz="4" w:space="0" w:color="auto"/>
+              <w:bottom w:val="single" w:sz="4" w:space="0" w:color="auto"/>
+            </w:tcBorders>
+            <w:shd w:val="clear" w:color="auto" w:fill="FFFFFF" w:themeFill="background1"/>
+          </w:tcPr>
+          <w:p>
+            <w:pPr>
+              <w:pStyle w:val="MyTable1"/>
+              <w:cnfStyle w:val="000000100000" w:firstRow="0" w:lastRow="0" w:firstColumn="0" w:lastColumn="0" w:oddVBand="0" w:evenVBand="0" w:oddHBand="1" w:evenHBand="0" w:firstRowFirstColumn="0" w:firstRowLastColumn="0" w:lastRowFirstColumn="0" w:lastRowLastColumn="0"/>
+            </w:pPr>
+            <w:r>
+              <w:t>Tên trạm</w:t>
+            </w:r>
+          </w:p>
+        </w:tc>
+      </w:tr>
+      <w:tr>
+        <w:tc>
+          <w:tcPr>
+            <w:cnfStyle w:val="001000000000" w:firstRow="0" w:lastRow="0" w:firstColumn="1" w:lastColumn="0" w:oddVBand="0" w:evenVBand="0" w:oddHBand="0" w:evenHBand="0" w:firstRowFirstColumn="0" w:firstRowLastColumn="0" w:lastRowFirstColumn="0" w:lastRowLastColumn="0"/>
+            <w:tcW w:w="1867" w:type="dxa"/>
+            <w:vMerge/>
+            <w:shd w:val="clear" w:color="auto" w:fill="FFFFFF" w:themeFill="background1"/>
+          </w:tcPr>
+          <w:p>
+            <w:pPr>
+              <w:pStyle w:val="MyTable1"/>
+            </w:pPr>
+          </w:p>
+        </w:tc>
+        <w:tc>
+          <w:tcPr>
+            <w:tcW w:w="3645" w:type="dxa"/>
+            <w:tcBorders>
+              <w:top w:val="single" w:sz="4" w:space="0" w:color="auto"/>
+              <w:bottom w:val="single" w:sz="4" w:space="0" w:color="auto"/>
+            </w:tcBorders>
+            <w:shd w:val="clear" w:color="auto" w:fill="FFFFFF" w:themeFill="background1"/>
+          </w:tcPr>
+          <w:p>
+            <w:pPr>
+              <w:pStyle w:val="MyTable1"/>
+              <w:cnfStyle w:val="000000000000" w:firstRow="0" w:lastRow="0" w:firstColumn="0" w:lastColumn="0" w:oddVBand="0" w:evenVBand="0" w:oddHBand="0" w:evenHBand="0" w:firstRowFirstColumn="0" w:firstRowLastColumn="0" w:lastRowFirstColumn="0" w:lastRowLastColumn="0"/>
+            </w:pPr>
+            <w:r>
+              <w:t>diaChi</w:t>
+            </w:r>
+          </w:p>
+        </w:tc>
+        <w:tc>
+          <w:tcPr>
+            <w:tcW w:w="3645" w:type="dxa"/>
+            <w:gridSpan w:val="2"/>
+            <w:tcBorders>
+              <w:top w:val="single" w:sz="4" w:space="0" w:color="auto"/>
+              <w:bottom w:val="single" w:sz="4" w:space="0" w:color="auto"/>
+            </w:tcBorders>
+            <w:shd w:val="clear" w:color="auto" w:fill="FFFFFF" w:themeFill="background1"/>
+          </w:tcPr>
+          <w:p>
+            <w:pPr>
+              <w:pStyle w:val="MyTable1"/>
+              <w:cnfStyle w:val="000000000000" w:firstRow="0" w:lastRow="0" w:firstColumn="0" w:lastColumn="0" w:oddVBand="0" w:evenVBand="0" w:oddHBand="0" w:evenHBand="0" w:firstRowFirstColumn="0" w:firstRowLastColumn="0" w:lastRowFirstColumn="0" w:lastRowLastColumn="0"/>
+            </w:pPr>
+            <w:r>
+              <w:t>Địa chỉ trạm</w:t>
+            </w:r>
+          </w:p>
+        </w:tc>
+      </w:tr>
+      <w:tr>
+        <w:trPr>
+          <w:cnfStyle w:val="000000100000" w:firstRow="0" w:lastRow="0" w:firstColumn="0" w:lastColumn="0" w:oddVBand="0" w:evenVBand="0" w:oddHBand="1" w:evenHBand="0" w:firstRowFirstColumn="0" w:firstRowLastColumn="0" w:lastRowFirstColumn="0" w:lastRowLastColumn="0"/>
+        </w:trPr>
+        <w:tc>
+          <w:tcPr>
+            <w:cnfStyle w:val="001000000000" w:firstRow="0" w:lastRow="0" w:firstColumn="1" w:lastColumn="0" w:oddVBand="0" w:evenVBand="0" w:oddHBand="0" w:evenHBand="0" w:firstRowFirstColumn="0" w:firstRowLastColumn="0" w:lastRowFirstColumn="0" w:lastRowLastColumn="0"/>
+            <w:tcW w:w="1867" w:type="dxa"/>
+            <w:vMerge w:val="restart"/>
+            <w:shd w:val="clear" w:color="auto" w:fill="7F7F7F" w:themeFill="text1" w:themeFillTint="80"/>
+          </w:tcPr>
+          <w:p>
+            <w:pPr>
+              <w:pStyle w:val="MyTable1"/>
+            </w:pPr>
+            <w:r>
+              <w:t>Phương thức</w:t>
+            </w:r>
+          </w:p>
+        </w:tc>
+        <w:tc>
+          <w:tcPr>
+            <w:tcW w:w="3645" w:type="dxa"/>
+            <w:tcBorders>
+              <w:top w:val="single" w:sz="4" w:space="0" w:color="auto"/>
+              <w:bottom w:val="single" w:sz="4" w:space="0" w:color="auto"/>
+            </w:tcBorders>
+            <w:shd w:val="clear" w:color="auto" w:fill="7F7F7F" w:themeFill="text1" w:themeFillTint="80"/>
+          </w:tcPr>
+          <w:p>
+            <w:pPr>
+              <w:pStyle w:val="MyTable1"/>
+              <w:cnfStyle w:val="000000100000" w:firstRow="0" w:lastRow="0" w:firstColumn="0" w:lastColumn="0" w:oddVBand="0" w:evenVBand="0" w:oddHBand="1" w:evenHBand="0" w:firstRowFirstColumn="0" w:firstRowLastColumn="0" w:lastRowFirstColumn="0" w:lastRowLastColumn="0"/>
+            </w:pPr>
+            <w:r>
+              <w:t>Tên phương thức</w:t>
+            </w:r>
+          </w:p>
+        </w:tc>
+        <w:tc>
+          <w:tcPr>
+            <w:tcW w:w="3645" w:type="dxa"/>
+            <w:gridSpan w:val="2"/>
+            <w:tcBorders>
+              <w:top w:val="single" w:sz="4" w:space="0" w:color="auto"/>
+              <w:bottom w:val="single" w:sz="4" w:space="0" w:color="auto"/>
+            </w:tcBorders>
+            <w:shd w:val="clear" w:color="auto" w:fill="7F7F7F" w:themeFill="text1" w:themeFillTint="80"/>
+          </w:tcPr>
+          <w:p>
+            <w:pPr>
+              <w:pStyle w:val="MyTable1"/>
+              <w:cnfStyle w:val="000000100000" w:firstRow="0" w:lastRow="0" w:firstColumn="0" w:lastColumn="0" w:oddVBand="0" w:evenVBand="0" w:oddHBand="1" w:evenHBand="0" w:firstRowFirstColumn="0" w:firstRowLastColumn="0" w:lastRowFirstColumn="0" w:lastRowLastColumn="0"/>
+            </w:pPr>
+            <w:r>
+              <w:t>Mô tả</w:t>
+            </w:r>
+          </w:p>
+        </w:tc>
+      </w:tr>
+      <w:tr>
+        <w:tc>
+          <w:tcPr>
+            <w:cnfStyle w:val="001000000000" w:firstRow="0" w:lastRow="0" w:firstColumn="1" w:lastColumn="0" w:oddVBand="0" w:evenVBand="0" w:oddHBand="0" w:evenHBand="0" w:firstRowFirstColumn="0" w:firstRowLastColumn="0" w:lastRowFirstColumn="0" w:lastRowLastColumn="0"/>
+            <w:tcW w:w="1867" w:type="dxa"/>
+            <w:vMerge/>
+            <w:shd w:val="clear" w:color="auto" w:fill="FFFFFF" w:themeFill="background1"/>
+          </w:tcPr>
+          <w:p>
+            <w:pPr>
+              <w:pStyle w:val="MyTable1"/>
+            </w:pPr>
+          </w:p>
+        </w:tc>
+        <w:tc>
+          <w:tcPr>
+            <w:tcW w:w="3645" w:type="dxa"/>
+            <w:tcBorders>
+              <w:top w:val="single" w:sz="4" w:space="0" w:color="auto"/>
+              <w:bottom w:val="single" w:sz="4" w:space="0" w:color="auto"/>
+            </w:tcBorders>
+            <w:shd w:val="clear" w:color="auto" w:fill="FFFFFF" w:themeFill="background1"/>
+          </w:tcPr>
+          <w:p>
+            <w:pPr>
+              <w:pStyle w:val="MyTable1"/>
+              <w:cnfStyle w:val="000000000000" w:firstRow="0" w:lastRow="0" w:firstColumn="0" w:lastColumn="0" w:oddVBand="0" w:evenVBand="0" w:oddHBand="0" w:evenHBand="0" w:firstRowFirstColumn="0" w:firstRowLastColumn="0" w:lastRowFirstColumn="0" w:lastRowLastColumn="0"/>
+            </w:pPr>
+            <w:r>
+              <w:t>themTram</w:t>
+            </w:r>
+          </w:p>
+        </w:tc>
+        <w:tc>
+          <w:tcPr>
+            <w:tcW w:w="3645" w:type="dxa"/>
+            <w:gridSpan w:val="2"/>
+            <w:tcBorders>
+              <w:top w:val="single" w:sz="4" w:space="0" w:color="auto"/>
+              <w:bottom w:val="single" w:sz="4" w:space="0" w:color="auto"/>
+            </w:tcBorders>
+            <w:shd w:val="clear" w:color="auto" w:fill="FFFFFF" w:themeFill="background1"/>
+          </w:tcPr>
+          <w:p>
+            <w:pPr>
+              <w:pStyle w:val="MyTable1"/>
+              <w:cnfStyle w:val="000000000000" w:firstRow="0" w:lastRow="0" w:firstColumn="0" w:lastColumn="0" w:oddVBand="0" w:evenVBand="0" w:oddHBand="0" w:evenHBand="0" w:firstRowFirstColumn="0" w:firstRowLastColumn="0" w:lastRowFirstColumn="0" w:lastRowLastColumn="0"/>
+            </w:pPr>
+            <w:r>
+              <w:t>Thêm một trạm mới vào hệ thống</w:t>
+            </w:r>
+            <w:r>
+              <w:t>.</w:t>
+            </w:r>
+          </w:p>
+        </w:tc>
+      </w:tr>
+      <w:tr>
+        <w:trPr>
+          <w:cnfStyle w:val="000000100000" w:firstRow="0" w:lastRow="0" w:firstColumn="0" w:lastColumn="0" w:oddVBand="0" w:evenVBand="0" w:oddHBand="1" w:evenHBand="0" w:firstRowFirstColumn="0" w:firstRowLastColumn="0" w:lastRowFirstColumn="0" w:lastRowLastColumn="0"/>
+        </w:trPr>
+        <w:tc>
+          <w:tcPr>
+            <w:cnfStyle w:val="001000000000" w:firstRow="0" w:lastRow="0" w:firstColumn="1" w:lastColumn="0" w:oddVBand="0" w:evenVBand="0" w:oddHBand="0" w:evenHBand="0" w:firstRowFirstColumn="0" w:firstRowLastColumn="0" w:lastRowFirstColumn="0" w:lastRowLastColumn="0"/>
+            <w:tcW w:w="1867" w:type="dxa"/>
+            <w:vMerge/>
+            <w:shd w:val="clear" w:color="auto" w:fill="FFFFFF" w:themeFill="background1"/>
+          </w:tcPr>
+          <w:p>
+            <w:pPr>
+              <w:pStyle w:val="MyTable1"/>
+            </w:pPr>
+          </w:p>
+        </w:tc>
+        <w:tc>
+          <w:tcPr>
+            <w:tcW w:w="3645" w:type="dxa"/>
+            <w:tcBorders>
+              <w:top w:val="single" w:sz="4" w:space="0" w:color="auto"/>
+              <w:bottom w:val="single" w:sz="4" w:space="0" w:color="auto"/>
+            </w:tcBorders>
+            <w:shd w:val="clear" w:color="auto" w:fill="FFFFFF" w:themeFill="background1"/>
+          </w:tcPr>
+          <w:p>
+            <w:pPr>
+              <w:pStyle w:val="MyTable1"/>
+              <w:cnfStyle w:val="000000100000" w:firstRow="0" w:lastRow="0" w:firstColumn="0" w:lastColumn="0" w:oddVBand="0" w:evenVBand="0" w:oddHBand="1" w:evenHBand="0" w:firstRowFirstColumn="0" w:firstRowLastColumn="0" w:lastRowFirstColumn="0" w:lastRowLastColumn="0"/>
+            </w:pPr>
+            <w:r>
+              <w:t>xoa</w:t>
+            </w:r>
+            <w:r>
+              <w:t>Tram</w:t>
+            </w:r>
+          </w:p>
+        </w:tc>
+        <w:tc>
+          <w:tcPr>
+            <w:tcW w:w="3645" w:type="dxa"/>
+            <w:gridSpan w:val="2"/>
+            <w:tcBorders>
+              <w:top w:val="single" w:sz="4" w:space="0" w:color="auto"/>
+              <w:bottom w:val="single" w:sz="4" w:space="0" w:color="auto"/>
+            </w:tcBorders>
+            <w:shd w:val="clear" w:color="auto" w:fill="FFFFFF" w:themeFill="background1"/>
+          </w:tcPr>
+          <w:p>
+            <w:pPr>
+              <w:pStyle w:val="MyTable1"/>
+              <w:cnfStyle w:val="000000100000" w:firstRow="0" w:lastRow="0" w:firstColumn="0" w:lastColumn="0" w:oddVBand="0" w:evenVBand="0" w:oddHBand="1" w:evenHBand="0" w:firstRowFirstColumn="0" w:firstRowLastColumn="0" w:lastRowFirstColumn="0" w:lastRowLastColumn="0"/>
+            </w:pPr>
+            <w:r>
+              <w:t xml:space="preserve">Xóa một </w:t>
+            </w:r>
+            <w:r>
+              <w:t xml:space="preserve">trạm </w:t>
+            </w:r>
+            <w:r>
+              <w:t>ra khỏi hệ thống</w:t>
+            </w:r>
+          </w:p>
+        </w:tc>
+      </w:tr>
+      <w:tr>
+        <w:tc>
+          <w:tcPr>
+            <w:cnfStyle w:val="001000000000" w:firstRow="0" w:lastRow="0" w:firstColumn="1" w:lastColumn="0" w:oddVBand="0" w:evenVBand="0" w:oddHBand="0" w:evenHBand="0" w:firstRowFirstColumn="0" w:firstRowLastColumn="0" w:lastRowFirstColumn="0" w:lastRowLastColumn="0"/>
+            <w:tcW w:w="1867" w:type="dxa"/>
+            <w:vMerge/>
+            <w:shd w:val="clear" w:color="auto" w:fill="FFFFFF" w:themeFill="background1"/>
+          </w:tcPr>
+          <w:p>
+            <w:pPr>
+              <w:pStyle w:val="MyTable1"/>
+            </w:pPr>
+          </w:p>
+        </w:tc>
+        <w:tc>
+          <w:tcPr>
+            <w:tcW w:w="3645" w:type="dxa"/>
+            <w:tcBorders>
+              <w:top w:val="single" w:sz="4" w:space="0" w:color="auto"/>
+              <w:bottom w:val="single" w:sz="4" w:space="0" w:color="auto"/>
+            </w:tcBorders>
+            <w:shd w:val="clear" w:color="auto" w:fill="FFFFFF" w:themeFill="background1"/>
+          </w:tcPr>
+          <w:p>
+            <w:pPr>
+              <w:pStyle w:val="MyTable1"/>
+              <w:cnfStyle w:val="000000000000" w:firstRow="0" w:lastRow="0" w:firstColumn="0" w:lastColumn="0" w:oddVBand="0" w:evenVBand="0" w:oddHBand="0" w:evenHBand="0" w:firstRowFirstColumn="0" w:firstRowLastColumn="0" w:lastRowFirstColumn="0" w:lastRowLastColumn="0"/>
+            </w:pPr>
+            <w:r>
+              <w:t>xem</w:t>
+            </w:r>
+            <w:r>
+              <w:t>Tram</w:t>
+            </w:r>
+          </w:p>
+        </w:tc>
+        <w:tc>
+          <w:tcPr>
+            <w:tcW w:w="3645" w:type="dxa"/>
+            <w:gridSpan w:val="2"/>
+            <w:tcBorders>
+              <w:top w:val="single" w:sz="4" w:space="0" w:color="auto"/>
+              <w:bottom w:val="single" w:sz="4" w:space="0" w:color="auto"/>
+            </w:tcBorders>
+            <w:shd w:val="clear" w:color="auto" w:fill="FFFFFF" w:themeFill="background1"/>
+          </w:tcPr>
+          <w:p>
+            <w:pPr>
+              <w:pStyle w:val="MyTable1"/>
+              <w:cnfStyle w:val="000000000000" w:firstRow="0" w:lastRow="0" w:firstColumn="0" w:lastColumn="0" w:oddVBand="0" w:evenVBand="0" w:oddHBand="0" w:evenHBand="0" w:firstRowFirstColumn="0" w:firstRowLastColumn="0" w:lastRowFirstColumn="0" w:lastRowLastColumn="0"/>
+            </w:pPr>
+            <w:r>
+              <w:t xml:space="preserve">Xem thông tin chi tiết của một </w:t>
+            </w:r>
+            <w:r>
+              <w:lastRenderedPageBreak/>
+              <w:t xml:space="preserve">trạm </w:t>
+            </w:r>
+            <w:r>
+              <w:t>trong hệ thống</w:t>
+            </w:r>
+          </w:p>
+        </w:tc>
+      </w:tr>
+      <w:tr>
+        <w:trPr>
+          <w:cnfStyle w:val="000000100000" w:firstRow="0" w:lastRow="0" w:firstColumn="0" w:lastColumn="0" w:oddVBand="0" w:evenVBand="0" w:oddHBand="1" w:evenHBand="0" w:firstRowFirstColumn="0" w:firstRowLastColumn="0" w:lastRowFirstColumn="0" w:lastRowLastColumn="0"/>
+        </w:trPr>
+        <w:tc>
+          <w:tcPr>
+            <w:cnfStyle w:val="001000000000" w:firstRow="0" w:lastRow="0" w:firstColumn="1" w:lastColumn="0" w:oddVBand="0" w:evenVBand="0" w:oddHBand="0" w:evenHBand="0" w:firstRowFirstColumn="0" w:firstRowLastColumn="0" w:lastRowFirstColumn="0" w:lastRowLastColumn="0"/>
+            <w:tcW w:w="1867" w:type="dxa"/>
+            <w:vMerge/>
+            <w:shd w:val="clear" w:color="auto" w:fill="FFFFFF" w:themeFill="background1"/>
+          </w:tcPr>
+          <w:p>
+            <w:pPr>
+              <w:pStyle w:val="MyTable1"/>
+            </w:pPr>
+          </w:p>
+        </w:tc>
+        <w:tc>
+          <w:tcPr>
+            <w:tcW w:w="3645" w:type="dxa"/>
+            <w:tcBorders>
+              <w:top w:val="single" w:sz="4" w:space="0" w:color="auto"/>
+              <w:bottom w:val="single" w:sz="4" w:space="0" w:color="auto"/>
+            </w:tcBorders>
+            <w:shd w:val="clear" w:color="auto" w:fill="FFFFFF" w:themeFill="background1"/>
+          </w:tcPr>
+          <w:p>
+            <w:pPr>
+              <w:pStyle w:val="MyTable1"/>
+              <w:cnfStyle w:val="000000100000" w:firstRow="0" w:lastRow="0" w:firstColumn="0" w:lastColumn="0" w:oddVBand="0" w:evenVBand="0" w:oddHBand="1" w:evenHBand="0" w:firstRowFirstColumn="0" w:firstRowLastColumn="0" w:lastRowFirstColumn="0" w:lastRowLastColumn="0"/>
+            </w:pPr>
+            <w:r>
+              <w:t>sua</w:t>
+            </w:r>
+            <w:r>
+              <w:t>Tram</w:t>
+            </w:r>
+          </w:p>
+        </w:tc>
+        <w:tc>
+          <w:tcPr>
+            <w:tcW w:w="3645" w:type="dxa"/>
+            <w:gridSpan w:val="2"/>
+            <w:tcBorders>
+              <w:top w:val="single" w:sz="4" w:space="0" w:color="auto"/>
+              <w:bottom w:val="single" w:sz="4" w:space="0" w:color="auto"/>
+            </w:tcBorders>
+            <w:shd w:val="clear" w:color="auto" w:fill="FFFFFF" w:themeFill="background1"/>
+          </w:tcPr>
+          <w:p>
+            <w:pPr>
+              <w:pStyle w:val="MyTable1"/>
+              <w:cnfStyle w:val="000000100000" w:firstRow="0" w:lastRow="0" w:firstColumn="0" w:lastColumn="0" w:oddVBand="0" w:evenVBand="0" w:oddHBand="1" w:evenHBand="0" w:firstRowFirstColumn="0" w:firstRowLastColumn="0" w:lastRowFirstColumn="0" w:lastRowLastColumn="0"/>
+            </w:pPr>
+            <w:r>
+              <w:t xml:space="preserve">Sửa thông tin của một </w:t>
+            </w:r>
+            <w:r>
+              <w:t xml:space="preserve">trạm </w:t>
+            </w:r>
+            <w:r>
+              <w:t>đã có trong hệ thống</w:t>
+            </w:r>
+            <w:r>
+              <w:t>.</w:t>
+            </w:r>
+          </w:p>
+        </w:tc>
+      </w:tr>
+      <w:tr>
+        <w:tc>
+          <w:tcPr>
+            <w:cnfStyle w:val="001000000000" w:firstRow="0" w:lastRow="0" w:firstColumn="1" w:lastColumn="0" w:oddVBand="0" w:evenVBand="0" w:oddHBand="0" w:evenHBand="0" w:firstRowFirstColumn="0" w:firstRowLastColumn="0" w:lastRowFirstColumn="0" w:lastRowLastColumn="0"/>
+            <w:tcW w:w="1867" w:type="dxa"/>
+            <w:vMerge w:val="restart"/>
+            <w:shd w:val="clear" w:color="auto" w:fill="7F7F7F" w:themeFill="text1" w:themeFillTint="80"/>
+          </w:tcPr>
+          <w:p>
+            <w:pPr>
+              <w:pStyle w:val="MyTable1"/>
+            </w:pPr>
+            <w:r>
+              <w:t>Quan hệ</w:t>
+            </w:r>
+          </w:p>
+        </w:tc>
+        <w:tc>
+          <w:tcPr>
+            <w:tcW w:w="3645" w:type="dxa"/>
+            <w:tcBorders>
+              <w:top w:val="single" w:sz="4" w:space="0" w:color="auto"/>
+              <w:bottom w:val="single" w:sz="4" w:space="0" w:color="auto"/>
+            </w:tcBorders>
+            <w:shd w:val="clear" w:color="auto" w:fill="7F7F7F" w:themeFill="text1" w:themeFillTint="80"/>
+          </w:tcPr>
+          <w:p>
+            <w:pPr>
+              <w:pStyle w:val="MyTable1"/>
+              <w:cnfStyle w:val="000000000000" w:firstRow="0" w:lastRow="0" w:firstColumn="0" w:lastColumn="0" w:oddVBand="0" w:evenVBand="0" w:oddHBand="0" w:evenHBand="0" w:firstRowFirstColumn="0" w:firstRowLastColumn="0" w:lastRowFirstColumn="0" w:lastRowLastColumn="0"/>
+            </w:pPr>
+            <w:r>
+              <w:t>Tên lớp</w:t>
+            </w:r>
+          </w:p>
+        </w:tc>
+        <w:tc>
+          <w:tcPr>
+            <w:tcW w:w="3645" w:type="dxa"/>
+            <w:gridSpan w:val="2"/>
+            <w:tcBorders>
+              <w:top w:val="single" w:sz="4" w:space="0" w:color="auto"/>
+              <w:bottom w:val="single" w:sz="4" w:space="0" w:color="auto"/>
+            </w:tcBorders>
+            <w:shd w:val="clear" w:color="auto" w:fill="7F7F7F" w:themeFill="text1" w:themeFillTint="80"/>
+          </w:tcPr>
+          <w:p>
+            <w:pPr>
+              <w:pStyle w:val="MyTable1"/>
+              <w:cnfStyle w:val="000000000000" w:firstRow="0" w:lastRow="0" w:firstColumn="0" w:lastColumn="0" w:oddVBand="0" w:evenVBand="0" w:oddHBand="0" w:evenHBand="0" w:firstRowFirstColumn="0" w:firstRowLastColumn="0" w:lastRowFirstColumn="0" w:lastRowLastColumn="0"/>
+            </w:pPr>
+            <w:r>
+              <w:t>Mô tả</w:t>
+            </w:r>
+          </w:p>
+        </w:tc>
+      </w:tr>
+      <w:tr>
+        <w:trPr>
+          <w:cnfStyle w:val="000000100000" w:firstRow="0" w:lastRow="0" w:firstColumn="0" w:lastColumn="0" w:oddVBand="0" w:evenVBand="0" w:oddHBand="1" w:evenHBand="0" w:firstRowFirstColumn="0" w:firstRowLastColumn="0" w:lastRowFirstColumn="0" w:lastRowLastColumn="0"/>
+        </w:trPr>
+        <w:tc>
+          <w:tcPr>
+            <w:cnfStyle w:val="001000000000" w:firstRow="0" w:lastRow="0" w:firstColumn="1" w:lastColumn="0" w:oddVBand="0" w:evenVBand="0" w:oddHBand="0" w:evenHBand="0" w:firstRowFirstColumn="0" w:firstRowLastColumn="0" w:lastRowFirstColumn="0" w:lastRowLastColumn="0"/>
+            <w:tcW w:w="1867" w:type="dxa"/>
+            <w:vMerge/>
+            <w:shd w:val="clear" w:color="auto" w:fill="7F7F7F" w:themeFill="text1" w:themeFillTint="80"/>
+          </w:tcPr>
+          <w:p>
+            <w:pPr>
+              <w:pStyle w:val="MyTable1"/>
+            </w:pPr>
+          </w:p>
+        </w:tc>
+        <w:tc>
+          <w:tcPr>
+            <w:tcW w:w="3645" w:type="dxa"/>
+            <w:tcBorders>
+              <w:top w:val="single" w:sz="4" w:space="0" w:color="auto"/>
+              <w:bottom w:val="single" w:sz="4" w:space="0" w:color="auto"/>
+            </w:tcBorders>
+            <w:shd w:val="clear" w:color="auto" w:fill="FFFFFF" w:themeFill="background1"/>
+          </w:tcPr>
+          <w:p>
+            <w:pPr>
+              <w:pStyle w:val="MyTable1"/>
+              <w:cnfStyle w:val="000000100000" w:firstRow="0" w:lastRow="0" w:firstColumn="0" w:lastColumn="0" w:oddVBand="0" w:evenVBand="0" w:oddHBand="1" w:evenHBand="0" w:firstRowFirstColumn="0" w:firstRowLastColumn="0" w:lastRowFirstColumn="0" w:lastRowLastColumn="0"/>
+            </w:pPr>
+            <w:r>
+              <w:t>TuyenDi</w:t>
+            </w:r>
+          </w:p>
+        </w:tc>
+        <w:tc>
+          <w:tcPr>
+            <w:tcW w:w="3645" w:type="dxa"/>
+            <w:gridSpan w:val="2"/>
+            <w:tcBorders>
+              <w:top w:val="single" w:sz="4" w:space="0" w:color="auto"/>
+              <w:bottom w:val="single" w:sz="4" w:space="0" w:color="auto"/>
+            </w:tcBorders>
+            <w:shd w:val="clear" w:color="auto" w:fill="FFFFFF" w:themeFill="background1"/>
+          </w:tcPr>
+          <w:p>
+            <w:pPr>
+              <w:pStyle w:val="MyTable1"/>
+              <w:cnfStyle w:val="000000100000" w:firstRow="0" w:lastRow="0" w:firstColumn="0" w:lastColumn="0" w:oddVBand="0" w:evenVBand="0" w:oddHBand="1" w:evenHBand="0" w:firstRowFirstColumn="0" w:firstRowLastColumn="0" w:lastRowFirstColumn="0" w:lastRowLastColumn="0"/>
+            </w:pPr>
+            <w:r>
+              <w:t>Một trạm có thể thuộc về một hoặc nhiều tuyến</w:t>
+            </w:r>
+          </w:p>
+        </w:tc>
+      </w:tr>
+    </w:tbl>
+    <w:p>
+      <w:pPr>
+        <w:pStyle w:val="TuNormal"/>
         <w:numPr>
           <w:ilvl w:val="0"/>
           <w:numId w:val="0"/>
         </w:numPr>
+        <w:ind w:left="2016"/>
+      </w:pPr>
+    </w:p>
+    <w:p>
+      <w:pPr>
+        <w:pStyle w:val="TuNormal"/>
+        <w:numPr>
+          <w:ilvl w:val="2"/>
+          <w:numId w:val="17"/>
+        </w:numPr>
+      </w:pPr>
+      <w:r>
+        <w:t>ChuyenDi</w:t>
+      </w:r>
+    </w:p>
+    <w:tbl>
+      <w:tblPr>
+        <w:tblStyle w:val="PlainTable11"/>
+        <w:tblW w:w="9157" w:type="dxa"/>
+        <w:tblInd w:w="198" w:type="dxa"/>
+        <w:tblLook w:val="04A0" w:firstRow="1" w:lastRow="0" w:firstColumn="1" w:lastColumn="0" w:noHBand="0" w:noVBand="1"/>
+      </w:tblPr>
+      <w:tblGrid>
+        <w:gridCol w:w="1867"/>
+        <w:gridCol w:w="3645"/>
+        <w:gridCol w:w="1058"/>
+        <w:gridCol w:w="2587"/>
+      </w:tblGrid>
+      <w:tr>
+        <w:trPr>
+          <w:cnfStyle w:val="100000000000" w:firstRow="1" w:lastRow="0" w:firstColumn="0" w:lastColumn="0" w:oddVBand="0" w:evenVBand="0" w:oddHBand="0" w:evenHBand="0" w:firstRowFirstColumn="0" w:firstRowLastColumn="0" w:lastRowFirstColumn="0" w:lastRowLastColumn="0"/>
+          <w:trHeight w:val="539"/>
+        </w:trPr>
+        <w:tc>
+          <w:tcPr>
+            <w:cnfStyle w:val="001000000000" w:firstRow="0" w:lastRow="0" w:firstColumn="1" w:lastColumn="0" w:oddVBand="0" w:evenVBand="0" w:oddHBand="0" w:evenHBand="0" w:firstRowFirstColumn="0" w:firstRowLastColumn="0" w:lastRowFirstColumn="0" w:lastRowLastColumn="0"/>
+            <w:tcW w:w="1867" w:type="dxa"/>
+            <w:vMerge w:val="restart"/>
+            <w:tcBorders>
+              <w:top w:val="single" w:sz="4" w:space="0" w:color="auto"/>
+              <w:left w:val="single" w:sz="4" w:space="0" w:color="auto"/>
+              <w:bottom w:val="single" w:sz="4" w:space="0" w:color="auto"/>
+              <w:right w:val="single" w:sz="4" w:space="0" w:color="auto"/>
+            </w:tcBorders>
+            <w:shd w:val="clear" w:color="auto" w:fill="BFBFBF" w:themeFill="background1" w:themeFillShade="BF"/>
+          </w:tcPr>
+          <w:p>
+            <w:pPr>
+              <w:pStyle w:val="MyTable1"/>
+            </w:pPr>
+            <w:r>
+              <w:t>Tên class</w:t>
+            </w:r>
+          </w:p>
+        </w:tc>
+        <w:tc>
+          <w:tcPr>
+            <w:tcW w:w="4703" w:type="dxa"/>
+            <w:gridSpan w:val="2"/>
+            <w:vMerge w:val="restart"/>
+            <w:tcBorders>
+              <w:top w:val="single" w:sz="4" w:space="0" w:color="auto"/>
+              <w:left w:val="single" w:sz="4" w:space="0" w:color="auto"/>
+              <w:bottom w:val="single" w:sz="4" w:space="0" w:color="auto"/>
+              <w:right w:val="single" w:sz="4" w:space="0" w:color="auto"/>
+            </w:tcBorders>
+            <w:shd w:val="clear" w:color="auto" w:fill="BFBFBF" w:themeFill="background1" w:themeFillShade="BF"/>
+          </w:tcPr>
+          <w:p>
+            <w:pPr>
+              <w:pStyle w:val="MyTable1"/>
+              <w:cnfStyle w:val="100000000000" w:firstRow="1" w:lastRow="0" w:firstColumn="0" w:lastColumn="0" w:oddVBand="0" w:evenVBand="0" w:oddHBand="0" w:evenHBand="0" w:firstRowFirstColumn="0" w:firstRowLastColumn="0" w:lastRowFirstColumn="0" w:lastRowLastColumn="0"/>
+            </w:pPr>
+            <w:r>
+              <w:t>ChuyenDi</w:t>
+            </w:r>
+          </w:p>
+        </w:tc>
+        <w:tc>
+          <w:tcPr>
+            <w:tcW w:w="2587" w:type="dxa"/>
+            <w:tcBorders>
+              <w:top w:val="single" w:sz="4" w:space="0" w:color="auto"/>
+              <w:left w:val="single" w:sz="4" w:space="0" w:color="auto"/>
+              <w:bottom w:val="single" w:sz="4" w:space="0" w:color="auto"/>
+              <w:right w:val="single" w:sz="4" w:space="0" w:color="auto"/>
+            </w:tcBorders>
+            <w:shd w:val="clear" w:color="auto" w:fill="BFBFBF" w:themeFill="background1" w:themeFillShade="BF"/>
+          </w:tcPr>
+          <w:p>
+            <w:pPr>
+              <w:pStyle w:val="MyTable1"/>
+              <w:cnfStyle w:val="100000000000" w:firstRow="1" w:lastRow="0" w:firstColumn="0" w:lastColumn="0" w:oddVBand="0" w:evenVBand="0" w:oddHBand="0" w:evenHBand="0" w:firstRowFirstColumn="0" w:firstRowLastColumn="0" w:lastRowFirstColumn="0" w:lastRowLastColumn="0"/>
+            </w:pPr>
+            <w:r>
+              <w:t xml:space="preserve">Mã số: </w:t>
+            </w:r>
+            <w:r>
+              <w:t xml:space="preserve">[FRA] </w:t>
+            </w:r>
+            <w:r>
+              <w:t>[CLS] [</w:t>
+            </w:r>
+            <w:r>
+              <w:t>1</w:t>
+            </w:r>
+            <w:r>
+              <w:t>.1.]</w:t>
+            </w:r>
+          </w:p>
+        </w:tc>
+      </w:tr>
+      <w:tr>
+        <w:trPr>
+          <w:cnfStyle w:val="000000100000" w:firstRow="0" w:lastRow="0" w:firstColumn="0" w:lastColumn="0" w:oddVBand="0" w:evenVBand="0" w:oddHBand="1" w:evenHBand="0" w:firstRowFirstColumn="0" w:firstRowLastColumn="0" w:lastRowFirstColumn="0" w:lastRowLastColumn="0"/>
+          <w:trHeight w:val="699"/>
+        </w:trPr>
+        <w:tc>
+          <w:tcPr>
+            <w:cnfStyle w:val="001000000000" w:firstRow="0" w:lastRow="0" w:firstColumn="1" w:lastColumn="0" w:oddVBand="0" w:evenVBand="0" w:oddHBand="0" w:evenHBand="0" w:firstRowFirstColumn="0" w:firstRowLastColumn="0" w:lastRowFirstColumn="0" w:lastRowLastColumn="0"/>
+            <w:tcW w:w="1867" w:type="dxa"/>
+            <w:vMerge/>
+            <w:tcBorders>
+              <w:top w:val="single" w:sz="4" w:space="0" w:color="auto"/>
+              <w:left w:val="single" w:sz="4" w:space="0" w:color="auto"/>
+              <w:bottom w:val="single" w:sz="4" w:space="0" w:color="auto"/>
+              <w:right w:val="single" w:sz="4" w:space="0" w:color="auto"/>
+            </w:tcBorders>
+            <w:shd w:val="clear" w:color="auto" w:fill="BFBFBF" w:themeFill="background1" w:themeFillShade="BF"/>
+          </w:tcPr>
+          <w:p>
+            <w:pPr>
+              <w:pStyle w:val="MyTable1"/>
+            </w:pPr>
+          </w:p>
+        </w:tc>
+        <w:tc>
+          <w:tcPr>
+            <w:tcW w:w="4703" w:type="dxa"/>
+            <w:gridSpan w:val="2"/>
+            <w:vMerge/>
+            <w:tcBorders>
+              <w:top w:val="single" w:sz="4" w:space="0" w:color="auto"/>
+              <w:left w:val="single" w:sz="4" w:space="0" w:color="auto"/>
+              <w:bottom w:val="single" w:sz="4" w:space="0" w:color="auto"/>
+              <w:right w:val="single" w:sz="4" w:space="0" w:color="auto"/>
+            </w:tcBorders>
+            <w:shd w:val="clear" w:color="auto" w:fill="BFBFBF" w:themeFill="background1" w:themeFillShade="BF"/>
+          </w:tcPr>
+          <w:p>
+            <w:pPr>
+              <w:pStyle w:val="MyTable1"/>
+              <w:cnfStyle w:val="000000100000" w:firstRow="0" w:lastRow="0" w:firstColumn="0" w:lastColumn="0" w:oddVBand="0" w:evenVBand="0" w:oddHBand="1" w:evenHBand="0" w:firstRowFirstColumn="0" w:firstRowLastColumn="0" w:lastRowFirstColumn="0" w:lastRowLastColumn="0"/>
+            </w:pPr>
+          </w:p>
+        </w:tc>
+        <w:tc>
+          <w:tcPr>
+            <w:tcW w:w="2587" w:type="dxa"/>
+            <w:tcBorders>
+              <w:top w:val="single" w:sz="4" w:space="0" w:color="auto"/>
+              <w:left w:val="single" w:sz="4" w:space="0" w:color="auto"/>
+              <w:bottom w:val="single" w:sz="4" w:space="0" w:color="auto"/>
+              <w:right w:val="single" w:sz="4" w:space="0" w:color="auto"/>
+            </w:tcBorders>
+            <w:shd w:val="clear" w:color="auto" w:fill="BFBFBF" w:themeFill="background1" w:themeFillShade="BF"/>
+          </w:tcPr>
+          <w:p>
+            <w:pPr>
+              <w:pStyle w:val="MyTable1"/>
+              <w:cnfStyle w:val="000000100000" w:firstRow="0" w:lastRow="0" w:firstColumn="0" w:lastColumn="0" w:oddVBand="0" w:evenVBand="0" w:oddHBand="1" w:evenHBand="0" w:firstRowFirstColumn="0" w:firstRowLastColumn="0" w:lastRowFirstColumn="0" w:lastRowLastColumn="0"/>
+            </w:pPr>
+            <w:r>
+              <w:t xml:space="preserve">Tham chiếu: </w:t>
+            </w:r>
+            <w:r>
+              <w:t>[FRA] [UCCN] [1.1.2</w:t>
+            </w:r>
+            <w:r>
+              <w:t>]</w:t>
+            </w:r>
+          </w:p>
+        </w:tc>
+      </w:tr>
+      <w:tr>
+        <w:tc>
+          <w:tcPr>
+            <w:cnfStyle w:val="001000000000" w:firstRow="0" w:lastRow="0" w:firstColumn="1" w:lastColumn="0" w:oddVBand="0" w:evenVBand="0" w:oddHBand="0" w:evenHBand="0" w:firstRowFirstColumn="0" w:firstRowLastColumn="0" w:lastRowFirstColumn="0" w:lastRowLastColumn="0"/>
+            <w:tcW w:w="1867" w:type="dxa"/>
+            <w:tcBorders>
+              <w:top w:val="single" w:sz="4" w:space="0" w:color="auto"/>
+              <w:bottom w:val="single" w:sz="4" w:space="0" w:color="auto"/>
+            </w:tcBorders>
+          </w:tcPr>
+          <w:p>
+            <w:pPr>
+              <w:pStyle w:val="MyTable1"/>
+            </w:pPr>
+            <w:r>
+              <w:t>Mô tả</w:t>
+            </w:r>
+          </w:p>
+        </w:tc>
+        <w:tc>
+          <w:tcPr>
+            <w:tcW w:w="7290" w:type="dxa"/>
+            <w:gridSpan w:val="3"/>
+            <w:tcBorders>
+              <w:top w:val="single" w:sz="4" w:space="0" w:color="auto"/>
+              <w:bottom w:val="single" w:sz="4" w:space="0" w:color="auto"/>
+            </w:tcBorders>
+          </w:tcPr>
+          <w:p>
+            <w:pPr>
+              <w:pStyle w:val="MyTable1"/>
+              <w:cnfStyle w:val="000000000000" w:firstRow="0" w:lastRow="0" w:firstColumn="0" w:lastColumn="0" w:oddVBand="0" w:evenVBand="0" w:oddHBand="0" w:evenHBand="0" w:firstRowFirstColumn="0" w:firstRowLastColumn="0" w:lastRowFirstColumn="0" w:lastRowLastColumn="0"/>
+            </w:pPr>
+            <w:r>
+              <w:t>Lưu thông tin của mộ</w:t>
+            </w:r>
+            <w:r>
+              <w:t>t chuyến đi</w:t>
+            </w:r>
+          </w:p>
+        </w:tc>
+      </w:tr>
+      <w:tr>
+        <w:trPr>
+          <w:cnfStyle w:val="000000100000" w:firstRow="0" w:lastRow="0" w:firstColumn="0" w:lastColumn="0" w:oddVBand="0" w:evenVBand="0" w:oddHBand="1" w:evenHBand="0" w:firstRowFirstColumn="0" w:firstRowLastColumn="0" w:lastRowFirstColumn="0" w:lastRowLastColumn="0"/>
+        </w:trPr>
+        <w:tc>
+          <w:tcPr>
+            <w:cnfStyle w:val="001000000000" w:firstRow="0" w:lastRow="0" w:firstColumn="1" w:lastColumn="0" w:oddVBand="0" w:evenVBand="0" w:oddHBand="0" w:evenHBand="0" w:firstRowFirstColumn="0" w:firstRowLastColumn="0" w:lastRowFirstColumn="0" w:lastRowLastColumn="0"/>
+            <w:tcW w:w="1867" w:type="dxa"/>
+            <w:vMerge w:val="restart"/>
+            <w:tcBorders>
+              <w:top w:val="single" w:sz="4" w:space="0" w:color="auto"/>
+            </w:tcBorders>
+            <w:shd w:val="clear" w:color="auto" w:fill="7F7F7F" w:themeFill="text1" w:themeFillTint="80"/>
+          </w:tcPr>
+          <w:p>
+            <w:pPr>
+              <w:pStyle w:val="MyTable1"/>
+            </w:pPr>
+            <w:r>
+              <w:t>Thuộc tính</w:t>
+            </w:r>
+          </w:p>
+        </w:tc>
+        <w:tc>
+          <w:tcPr>
+            <w:tcW w:w="3645" w:type="dxa"/>
+            <w:tcBorders>
+              <w:top w:val="single" w:sz="4" w:space="0" w:color="auto"/>
+              <w:bottom w:val="single" w:sz="4" w:space="0" w:color="auto"/>
+            </w:tcBorders>
+            <w:shd w:val="clear" w:color="auto" w:fill="7F7F7F" w:themeFill="text1" w:themeFillTint="80"/>
+          </w:tcPr>
+          <w:p>
+            <w:pPr>
+              <w:pStyle w:val="MyTable1"/>
+              <w:cnfStyle w:val="000000100000" w:firstRow="0" w:lastRow="0" w:firstColumn="0" w:lastColumn="0" w:oddVBand="0" w:evenVBand="0" w:oddHBand="1" w:evenHBand="0" w:firstRowFirstColumn="0" w:firstRowLastColumn="0" w:lastRowFirstColumn="0" w:lastRowLastColumn="0"/>
+            </w:pPr>
+            <w:r>
+              <w:t>Tên thuộc tính</w:t>
+            </w:r>
+          </w:p>
+        </w:tc>
+        <w:tc>
+          <w:tcPr>
+            <w:tcW w:w="3645" w:type="dxa"/>
+            <w:gridSpan w:val="2"/>
+            <w:tcBorders>
+              <w:top w:val="single" w:sz="4" w:space="0" w:color="auto"/>
+              <w:bottom w:val="single" w:sz="4" w:space="0" w:color="auto"/>
+            </w:tcBorders>
+            <w:shd w:val="clear" w:color="auto" w:fill="7F7F7F" w:themeFill="text1" w:themeFillTint="80"/>
+          </w:tcPr>
+          <w:p>
+            <w:pPr>
+              <w:pStyle w:val="MyTable1"/>
+              <w:cnfStyle w:val="000000100000" w:firstRow="0" w:lastRow="0" w:firstColumn="0" w:lastColumn="0" w:oddVBand="0" w:evenVBand="0" w:oddHBand="1" w:evenHBand="0" w:firstRowFirstColumn="0" w:firstRowLastColumn="0" w:lastRowFirstColumn="0" w:lastRowLastColumn="0"/>
+            </w:pPr>
+            <w:r>
+              <w:t>Mô tả</w:t>
+            </w:r>
+          </w:p>
+        </w:tc>
+      </w:tr>
+      <w:tr>
+        <w:tc>
+          <w:tcPr>
+            <w:cnfStyle w:val="001000000000" w:firstRow="0" w:lastRow="0" w:firstColumn="1" w:lastColumn="0" w:oddVBand="0" w:evenVBand="0" w:oddHBand="0" w:evenHBand="0" w:firstRowFirstColumn="0" w:firstRowLastColumn="0" w:lastRowFirstColumn="0" w:lastRowLastColumn="0"/>
+            <w:tcW w:w="1867" w:type="dxa"/>
+            <w:vMerge/>
+            <w:shd w:val="clear" w:color="auto" w:fill="FFFFFF" w:themeFill="background1"/>
+          </w:tcPr>
+          <w:p>
+            <w:pPr>
+              <w:pStyle w:val="MyTable1"/>
+            </w:pPr>
+          </w:p>
+        </w:tc>
+        <w:tc>
+          <w:tcPr>
+            <w:tcW w:w="3645" w:type="dxa"/>
+            <w:tcBorders>
+              <w:top w:val="single" w:sz="4" w:space="0" w:color="auto"/>
+              <w:bottom w:val="single" w:sz="4" w:space="0" w:color="auto"/>
+            </w:tcBorders>
+            <w:shd w:val="clear" w:color="auto" w:fill="FFFFFF" w:themeFill="background1"/>
+          </w:tcPr>
+          <w:p>
+            <w:pPr>
+              <w:pStyle w:val="MyTable1"/>
+              <w:cnfStyle w:val="000000000000" w:firstRow="0" w:lastRow="0" w:firstColumn="0" w:lastColumn="0" w:oddVBand="0" w:evenVBand="0" w:oddHBand="0" w:evenHBand="0" w:firstRowFirstColumn="0" w:firstRowLastColumn="0" w:lastRowFirstColumn="0" w:lastRowLastColumn="0"/>
+            </w:pPr>
+            <w:r>
+              <w:t>ma</w:t>
+            </w:r>
+            <w:r>
+              <w:t>Chuyen</w:t>
+            </w:r>
+          </w:p>
+        </w:tc>
+        <w:tc>
+          <w:tcPr>
+            <w:tcW w:w="3645" w:type="dxa"/>
+            <w:gridSpan w:val="2"/>
+            <w:tcBorders>
+              <w:top w:val="single" w:sz="4" w:space="0" w:color="auto"/>
+              <w:bottom w:val="single" w:sz="4" w:space="0" w:color="auto"/>
+            </w:tcBorders>
+            <w:shd w:val="clear" w:color="auto" w:fill="FFFFFF" w:themeFill="background1"/>
+          </w:tcPr>
+          <w:p>
+            <w:pPr>
+              <w:pStyle w:val="MyTable1"/>
+              <w:cnfStyle w:val="000000000000" w:firstRow="0" w:lastRow="0" w:firstColumn="0" w:lastColumn="0" w:oddVBand="0" w:evenVBand="0" w:oddHBand="0" w:evenHBand="0" w:firstRowFirstColumn="0" w:firstRowLastColumn="0" w:lastRowFirstColumn="0" w:lastRowLastColumn="0"/>
+            </w:pPr>
+            <w:r>
+              <w:t>Mã chuyến</w:t>
+            </w:r>
+          </w:p>
+        </w:tc>
+      </w:tr>
+      <w:tr>
+        <w:trPr>
+          <w:cnfStyle w:val="000000100000" w:firstRow="0" w:lastRow="0" w:firstColumn="0" w:lastColumn="0" w:oddVBand="0" w:evenVBand="0" w:oddHBand="1" w:evenHBand="0" w:firstRowFirstColumn="0" w:firstRowLastColumn="0" w:lastRowFirstColumn="0" w:lastRowLastColumn="0"/>
+        </w:trPr>
+        <w:tc>
+          <w:tcPr>
+            <w:cnfStyle w:val="001000000000" w:firstRow="0" w:lastRow="0" w:firstColumn="1" w:lastColumn="0" w:oddVBand="0" w:evenVBand="0" w:oddHBand="0" w:evenHBand="0" w:firstRowFirstColumn="0" w:firstRowLastColumn="0" w:lastRowFirstColumn="0" w:lastRowLastColumn="0"/>
+            <w:tcW w:w="1867" w:type="dxa"/>
+            <w:vMerge/>
+            <w:shd w:val="clear" w:color="auto" w:fill="FFFFFF" w:themeFill="background1"/>
+          </w:tcPr>
+          <w:p>
+            <w:pPr>
+              <w:pStyle w:val="MyTable1"/>
+            </w:pPr>
+          </w:p>
+        </w:tc>
+        <w:tc>
+          <w:tcPr>
+            <w:tcW w:w="3645" w:type="dxa"/>
+            <w:tcBorders>
+              <w:top w:val="single" w:sz="4" w:space="0" w:color="auto"/>
+              <w:bottom w:val="single" w:sz="4" w:space="0" w:color="auto"/>
+            </w:tcBorders>
+            <w:shd w:val="clear" w:color="auto" w:fill="FFFFFF" w:themeFill="background1"/>
+          </w:tcPr>
+          <w:p>
+            <w:pPr>
+              <w:pStyle w:val="MyTable1"/>
+              <w:cnfStyle w:val="000000100000" w:firstRow="0" w:lastRow="0" w:firstColumn="0" w:lastColumn="0" w:oddVBand="0" w:evenVBand="0" w:oddHBand="1" w:evenHBand="0" w:firstRowFirstColumn="0" w:firstRowLastColumn="0" w:lastRowFirstColumn="0" w:lastRowLastColumn="0"/>
+            </w:pPr>
+            <w:r>
+              <w:t>ngayGioChay</w:t>
+            </w:r>
+          </w:p>
+        </w:tc>
+        <w:tc>
+          <w:tcPr>
+            <w:tcW w:w="3645" w:type="dxa"/>
+            <w:gridSpan w:val="2"/>
+            <w:tcBorders>
+              <w:top w:val="single" w:sz="4" w:space="0" w:color="auto"/>
+              <w:bottom w:val="single" w:sz="4" w:space="0" w:color="auto"/>
+            </w:tcBorders>
+            <w:shd w:val="clear" w:color="auto" w:fill="FFFFFF" w:themeFill="background1"/>
+          </w:tcPr>
+          <w:p>
+            <w:pPr>
+              <w:pStyle w:val="MyTable1"/>
+              <w:cnfStyle w:val="000000100000" w:firstRow="0" w:lastRow="0" w:firstColumn="0" w:lastColumn="0" w:oddVBand="0" w:evenVBand="0" w:oddHBand="1" w:evenHBand="0" w:firstRowFirstColumn="0" w:firstRowLastColumn="0" w:lastRowFirstColumn="0" w:lastRowLastColumn="0"/>
+            </w:pPr>
+            <w:r>
+              <w:t>Ngày giờ chạy</w:t>
+            </w:r>
+          </w:p>
+        </w:tc>
+      </w:tr>
+      <w:tr>
+        <w:tc>
+          <w:tcPr>
+            <w:cnfStyle w:val="001000000000" w:firstRow="0" w:lastRow="0" w:firstColumn="1" w:lastColumn="0" w:oddVBand="0" w:evenVBand="0" w:oddHBand="0" w:evenHBand="0" w:firstRowFirstColumn="0" w:firstRowLastColumn="0" w:lastRowFirstColumn="0" w:lastRowLastColumn="0"/>
+            <w:tcW w:w="1867" w:type="dxa"/>
+            <w:vMerge w:val="restart"/>
+            <w:shd w:val="clear" w:color="auto" w:fill="7F7F7F" w:themeFill="text1" w:themeFillTint="80"/>
+          </w:tcPr>
+          <w:p>
+            <w:pPr>
+              <w:pStyle w:val="MyTable1"/>
+            </w:pPr>
+            <w:r>
+              <w:t>Phương thức</w:t>
+            </w:r>
+          </w:p>
+        </w:tc>
+        <w:tc>
+          <w:tcPr>
+            <w:tcW w:w="3645" w:type="dxa"/>
+            <w:tcBorders>
+              <w:top w:val="single" w:sz="4" w:space="0" w:color="auto"/>
+              <w:bottom w:val="single" w:sz="4" w:space="0" w:color="auto"/>
+            </w:tcBorders>
+            <w:shd w:val="clear" w:color="auto" w:fill="7F7F7F" w:themeFill="text1" w:themeFillTint="80"/>
+          </w:tcPr>
+          <w:p>
+            <w:pPr>
+              <w:pStyle w:val="MyTable1"/>
+              <w:cnfStyle w:val="000000000000" w:firstRow="0" w:lastRow="0" w:firstColumn="0" w:lastColumn="0" w:oddVBand="0" w:evenVBand="0" w:oddHBand="0" w:evenHBand="0" w:firstRowFirstColumn="0" w:firstRowLastColumn="0" w:lastRowFirstColumn="0" w:lastRowLastColumn="0"/>
+            </w:pPr>
+            <w:r>
+              <w:t>Tên phương thức</w:t>
+            </w:r>
+          </w:p>
+        </w:tc>
+        <w:tc>
+          <w:tcPr>
+            <w:tcW w:w="3645" w:type="dxa"/>
+            <w:gridSpan w:val="2"/>
+            <w:tcBorders>
+              <w:top w:val="single" w:sz="4" w:space="0" w:color="auto"/>
+              <w:bottom w:val="single" w:sz="4" w:space="0" w:color="auto"/>
+            </w:tcBorders>
+            <w:shd w:val="clear" w:color="auto" w:fill="7F7F7F" w:themeFill="text1" w:themeFillTint="80"/>
+          </w:tcPr>
+          <w:p>
+            <w:pPr>
+              <w:pStyle w:val="MyTable1"/>
+              <w:cnfStyle w:val="000000000000" w:firstRow="0" w:lastRow="0" w:firstColumn="0" w:lastColumn="0" w:oddVBand="0" w:evenVBand="0" w:oddHBand="0" w:evenHBand="0" w:firstRowFirstColumn="0" w:firstRowLastColumn="0" w:lastRowFirstColumn="0" w:lastRowLastColumn="0"/>
+            </w:pPr>
+            <w:r>
+              <w:t>Mô tả</w:t>
+            </w:r>
+          </w:p>
+        </w:tc>
+      </w:tr>
+      <w:tr>
+        <w:trPr>
+          <w:cnfStyle w:val="000000100000" w:firstRow="0" w:lastRow="0" w:firstColumn="0" w:lastColumn="0" w:oddVBand="0" w:evenVBand="0" w:oddHBand="1" w:evenHBand="0" w:firstRowFirstColumn="0" w:firstRowLastColumn="0" w:lastRowFirstColumn="0" w:lastRowLastColumn="0"/>
+        </w:trPr>
+        <w:tc>
+          <w:tcPr>
+            <w:cnfStyle w:val="001000000000" w:firstRow="0" w:lastRow="0" w:firstColumn="1" w:lastColumn="0" w:oddVBand="0" w:evenVBand="0" w:oddHBand="0" w:evenHBand="0" w:firstRowFirstColumn="0" w:firstRowLastColumn="0" w:lastRowFirstColumn="0" w:lastRowLastColumn="0"/>
+            <w:tcW w:w="1867" w:type="dxa"/>
+            <w:vMerge/>
+            <w:shd w:val="clear" w:color="auto" w:fill="FFFFFF" w:themeFill="background1"/>
+          </w:tcPr>
+          <w:p>
+            <w:pPr>
+              <w:pStyle w:val="MyTable1"/>
+            </w:pPr>
+          </w:p>
+        </w:tc>
+        <w:tc>
+          <w:tcPr>
+            <w:tcW w:w="3645" w:type="dxa"/>
+            <w:tcBorders>
+              <w:top w:val="single" w:sz="4" w:space="0" w:color="auto"/>
+              <w:bottom w:val="single" w:sz="4" w:space="0" w:color="auto"/>
+            </w:tcBorders>
+            <w:shd w:val="clear" w:color="auto" w:fill="FFFFFF" w:themeFill="background1"/>
+          </w:tcPr>
+          <w:p>
+            <w:pPr>
+              <w:pStyle w:val="MyTable1"/>
+              <w:cnfStyle w:val="000000100000" w:firstRow="0" w:lastRow="0" w:firstColumn="0" w:lastColumn="0" w:oddVBand="0" w:evenVBand="0" w:oddHBand="1" w:evenHBand="0" w:firstRowFirstColumn="0" w:firstRowLastColumn="0" w:lastRowFirstColumn="0" w:lastRowLastColumn="0"/>
+            </w:pPr>
+            <w:r>
+              <w:t>themChuyen</w:t>
+            </w:r>
+          </w:p>
+        </w:tc>
+        <w:tc>
+          <w:tcPr>
+            <w:tcW w:w="3645" w:type="dxa"/>
+            <w:gridSpan w:val="2"/>
+            <w:tcBorders>
+              <w:top w:val="single" w:sz="4" w:space="0" w:color="auto"/>
+              <w:bottom w:val="single" w:sz="4" w:space="0" w:color="auto"/>
+            </w:tcBorders>
+            <w:shd w:val="clear" w:color="auto" w:fill="FFFFFF" w:themeFill="background1"/>
+          </w:tcPr>
+          <w:p>
+            <w:pPr>
+              <w:pStyle w:val="MyTable1"/>
+              <w:cnfStyle w:val="000000100000" w:firstRow="0" w:lastRow="0" w:firstColumn="0" w:lastColumn="0" w:oddVBand="0" w:evenVBand="0" w:oddHBand="1" w:evenHBand="0" w:firstRowFirstColumn="0" w:firstRowLastColumn="0" w:lastRowFirstColumn="0" w:lastRowLastColumn="0"/>
+            </w:pPr>
+            <w:r>
+              <w:t xml:space="preserve">Thêm một </w:t>
+            </w:r>
+            <w:r>
+              <w:t>chuyến xe</w:t>
+            </w:r>
+            <w:r>
+              <w:t xml:space="preserve"> mới vào hệ thống.</w:t>
+            </w:r>
+          </w:p>
+        </w:tc>
+      </w:tr>
+      <w:tr>
+        <w:tc>
+          <w:tcPr>
+            <w:cnfStyle w:val="001000000000" w:firstRow="0" w:lastRow="0" w:firstColumn="1" w:lastColumn="0" w:oddVBand="0" w:evenVBand="0" w:oddHBand="0" w:evenHBand="0" w:firstRowFirstColumn="0" w:firstRowLastColumn="0" w:lastRowFirstColumn="0" w:lastRowLastColumn="0"/>
+            <w:tcW w:w="1867" w:type="dxa"/>
+            <w:vMerge/>
+            <w:shd w:val="clear" w:color="auto" w:fill="FFFFFF" w:themeFill="background1"/>
+          </w:tcPr>
+          <w:p>
+            <w:pPr>
+              <w:pStyle w:val="MyTable1"/>
+            </w:pPr>
+          </w:p>
+        </w:tc>
+        <w:tc>
+          <w:tcPr>
+            <w:tcW w:w="3645" w:type="dxa"/>
+            <w:tcBorders>
+              <w:top w:val="single" w:sz="4" w:space="0" w:color="auto"/>
+              <w:bottom w:val="single" w:sz="4" w:space="0" w:color="auto"/>
+            </w:tcBorders>
+            <w:shd w:val="clear" w:color="auto" w:fill="FFFFFF" w:themeFill="background1"/>
+          </w:tcPr>
+          <w:p>
+            <w:pPr>
+              <w:pStyle w:val="MyTable1"/>
+              <w:cnfStyle w:val="000000000000" w:firstRow="0" w:lastRow="0" w:firstColumn="0" w:lastColumn="0" w:oddVBand="0" w:evenVBand="0" w:oddHBand="0" w:evenHBand="0" w:firstRowFirstColumn="0" w:firstRowLastColumn="0" w:lastRowFirstColumn="0" w:lastRowLastColumn="0"/>
+            </w:pPr>
+            <w:r>
+              <w:t>xoaChuyen</w:t>
+            </w:r>
+          </w:p>
+        </w:tc>
+        <w:tc>
+          <w:tcPr>
+            <w:tcW w:w="3645" w:type="dxa"/>
+            <w:gridSpan w:val="2"/>
+            <w:tcBorders>
+              <w:top w:val="single" w:sz="4" w:space="0" w:color="auto"/>
+              <w:bottom w:val="single" w:sz="4" w:space="0" w:color="auto"/>
+            </w:tcBorders>
+            <w:shd w:val="clear" w:color="auto" w:fill="FFFFFF" w:themeFill="background1"/>
+          </w:tcPr>
+          <w:p>
+            <w:pPr>
+              <w:pStyle w:val="MyTable1"/>
+              <w:cnfStyle w:val="000000000000" w:firstRow="0" w:lastRow="0" w:firstColumn="0" w:lastColumn="0" w:oddVBand="0" w:evenVBand="0" w:oddHBand="0" w:evenHBand="0" w:firstRowFirstColumn="0" w:firstRowLastColumn="0" w:lastRowFirstColumn="0" w:lastRowLastColumn="0"/>
+            </w:pPr>
+            <w:r>
+              <w:t>Xóa một chuyến xe ra khỏi hệ thống</w:t>
+            </w:r>
+          </w:p>
+        </w:tc>
+      </w:tr>
+      <w:tr>
+        <w:trPr>
+          <w:cnfStyle w:val="000000100000" w:firstRow="0" w:lastRow="0" w:firstColumn="0" w:lastColumn="0" w:oddVBand="0" w:evenVBand="0" w:oddHBand="1" w:evenHBand="0" w:firstRowFirstColumn="0" w:firstRowLastColumn="0" w:lastRowFirstColumn="0" w:lastRowLastColumn="0"/>
+        </w:trPr>
+        <w:tc>
+          <w:tcPr>
+            <w:cnfStyle w:val="001000000000" w:firstRow="0" w:lastRow="0" w:firstColumn="1" w:lastColumn="0" w:oddVBand="0" w:evenVBand="0" w:oddHBand="0" w:evenHBand="0" w:firstRowFirstColumn="0" w:firstRowLastColumn="0" w:lastRowFirstColumn="0" w:lastRowLastColumn="0"/>
+            <w:tcW w:w="1867" w:type="dxa"/>
+            <w:vMerge/>
+            <w:shd w:val="clear" w:color="auto" w:fill="FFFFFF" w:themeFill="background1"/>
+          </w:tcPr>
+          <w:p>
+            <w:pPr>
+              <w:pStyle w:val="MyTable1"/>
+            </w:pPr>
+          </w:p>
+        </w:tc>
+        <w:tc>
+          <w:tcPr>
+            <w:tcW w:w="3645" w:type="dxa"/>
+            <w:tcBorders>
+              <w:top w:val="single" w:sz="4" w:space="0" w:color="auto"/>
+              <w:bottom w:val="single" w:sz="4" w:space="0" w:color="auto"/>
+            </w:tcBorders>
+            <w:shd w:val="clear" w:color="auto" w:fill="FFFFFF" w:themeFill="background1"/>
+          </w:tcPr>
+          <w:p>
+            <w:pPr>
+              <w:pStyle w:val="MyTable1"/>
+              <w:cnfStyle w:val="000000100000" w:firstRow="0" w:lastRow="0" w:firstColumn="0" w:lastColumn="0" w:oddVBand="0" w:evenVBand="0" w:oddHBand="1" w:evenHBand="0" w:firstRowFirstColumn="0" w:firstRowLastColumn="0" w:lastRowFirstColumn="0" w:lastRowLastColumn="0"/>
+            </w:pPr>
+            <w:r>
+              <w:t>xemChuyen</w:t>
+            </w:r>
+          </w:p>
+        </w:tc>
+        <w:tc>
+          <w:tcPr>
+            <w:tcW w:w="3645" w:type="dxa"/>
+            <w:gridSpan w:val="2"/>
+            <w:tcBorders>
+              <w:top w:val="single" w:sz="4" w:space="0" w:color="auto"/>
+              <w:bottom w:val="single" w:sz="4" w:space="0" w:color="auto"/>
+            </w:tcBorders>
+            <w:shd w:val="clear" w:color="auto" w:fill="FFFFFF" w:themeFill="background1"/>
+          </w:tcPr>
+          <w:p>
+            <w:pPr>
+              <w:pStyle w:val="MyTable1"/>
+              <w:cnfStyle w:val="000000100000" w:firstRow="0" w:lastRow="0" w:firstColumn="0" w:lastColumn="0" w:oddVBand="0" w:evenVBand="0" w:oddHBand="1" w:evenHBand="0" w:firstRowFirstColumn="0" w:firstRowLastColumn="0" w:lastRowFirstColumn="0" w:lastRowLastColumn="0"/>
+            </w:pPr>
+            <w:r>
+              <w:t>Xem thông tin chi tiết của một chuyến xe trong hệ thống</w:t>
+            </w:r>
+          </w:p>
+        </w:tc>
+      </w:tr>
+      <w:tr>
+        <w:tc>
+          <w:tcPr>
+            <w:cnfStyle w:val="001000000000" w:firstRow="0" w:lastRow="0" w:firstColumn="1" w:lastColumn="0" w:oddVBand="0" w:evenVBand="0" w:oddHBand="0" w:evenHBand="0" w:firstRowFirstColumn="0" w:firstRowLastColumn="0" w:lastRowFirstColumn="0" w:lastRowLastColumn="0"/>
+            <w:tcW w:w="1867" w:type="dxa"/>
+            <w:vMerge/>
+            <w:shd w:val="clear" w:color="auto" w:fill="FFFFFF" w:themeFill="background1"/>
+          </w:tcPr>
+          <w:p>
+            <w:pPr>
+              <w:pStyle w:val="MyTable1"/>
+            </w:pPr>
+          </w:p>
+        </w:tc>
+        <w:tc>
+          <w:tcPr>
+            <w:tcW w:w="3645" w:type="dxa"/>
+            <w:tcBorders>
+              <w:top w:val="single" w:sz="4" w:space="0" w:color="auto"/>
+              <w:bottom w:val="single" w:sz="4" w:space="0" w:color="auto"/>
+            </w:tcBorders>
+            <w:shd w:val="clear" w:color="auto" w:fill="FFFFFF" w:themeFill="background1"/>
+          </w:tcPr>
+          <w:p>
+            <w:pPr>
+              <w:pStyle w:val="MyTable1"/>
+              <w:cnfStyle w:val="000000000000" w:firstRow="0" w:lastRow="0" w:firstColumn="0" w:lastColumn="0" w:oddVBand="0" w:evenVBand="0" w:oddHBand="0" w:evenHBand="0" w:firstRowFirstColumn="0" w:firstRowLastColumn="0" w:lastRowFirstColumn="0" w:lastRowLastColumn="0"/>
+            </w:pPr>
+            <w:r>
+              <w:t>suaChuyen</w:t>
+            </w:r>
+          </w:p>
+        </w:tc>
+        <w:tc>
+          <w:tcPr>
+            <w:tcW w:w="3645" w:type="dxa"/>
+            <w:gridSpan w:val="2"/>
+            <w:tcBorders>
+              <w:top w:val="single" w:sz="4" w:space="0" w:color="auto"/>
+              <w:bottom w:val="single" w:sz="4" w:space="0" w:color="auto"/>
+            </w:tcBorders>
+            <w:shd w:val="clear" w:color="auto" w:fill="FFFFFF" w:themeFill="background1"/>
+          </w:tcPr>
+          <w:p>
+            <w:pPr>
+              <w:pStyle w:val="MyTable1"/>
+              <w:cnfStyle w:val="000000000000" w:firstRow="0" w:lastRow="0" w:firstColumn="0" w:lastColumn="0" w:oddVBand="0" w:evenVBand="0" w:oddHBand="0" w:evenHBand="0" w:firstRowFirstColumn="0" w:firstRowLastColumn="0" w:lastRowFirstColumn="0" w:lastRowLastColumn="0"/>
+            </w:pPr>
+            <w:r>
+              <w:t>Sửa thông tin của một chuyến xe đã có trong hệ thống.</w:t>
+            </w:r>
+          </w:p>
+        </w:tc>
+      </w:tr>
+      <w:tr>
+        <w:trPr>
+          <w:cnfStyle w:val="000000100000" w:firstRow="0" w:lastRow="0" w:firstColumn="0" w:lastColumn="0" w:oddVBand="0" w:evenVBand="0" w:oddHBand="1" w:evenHBand="0" w:firstRowFirstColumn="0" w:firstRowLastColumn="0" w:lastRowFirstColumn="0" w:lastRowLastColumn="0"/>
+        </w:trPr>
+        <w:tc>
+          <w:tcPr>
+            <w:cnfStyle w:val="001000000000" w:firstRow="0" w:lastRow="0" w:firstColumn="1" w:lastColumn="0" w:oddVBand="0" w:evenVBand="0" w:oddHBand="0" w:evenHBand="0" w:firstRowFirstColumn="0" w:firstRowLastColumn="0" w:lastRowFirstColumn="0" w:lastRowLastColumn="0"/>
+            <w:tcW w:w="1867" w:type="dxa"/>
+            <w:vMerge w:val="restart"/>
+            <w:shd w:val="clear" w:color="auto" w:fill="7F7F7F" w:themeFill="text1" w:themeFillTint="80"/>
+          </w:tcPr>
+          <w:p>
+            <w:pPr>
+              <w:pStyle w:val="MyTable1"/>
+            </w:pPr>
+            <w:r>
+              <w:t>Quan hệ</w:t>
+            </w:r>
+          </w:p>
+        </w:tc>
+        <w:tc>
+          <w:tcPr>
+            <w:tcW w:w="3645" w:type="dxa"/>
+            <w:tcBorders>
+              <w:top w:val="single" w:sz="4" w:space="0" w:color="auto"/>
+              <w:bottom w:val="single" w:sz="4" w:space="0" w:color="auto"/>
+            </w:tcBorders>
+            <w:shd w:val="clear" w:color="auto" w:fill="7F7F7F" w:themeFill="text1" w:themeFillTint="80"/>
+          </w:tcPr>
+          <w:p>
+            <w:pPr>
+              <w:pStyle w:val="MyTable1"/>
+              <w:cnfStyle w:val="000000100000" w:firstRow="0" w:lastRow="0" w:firstColumn="0" w:lastColumn="0" w:oddVBand="0" w:evenVBand="0" w:oddHBand="1" w:evenHBand="0" w:firstRowFirstColumn="0" w:firstRowLastColumn="0" w:lastRowFirstColumn="0" w:lastRowLastColumn="0"/>
+            </w:pPr>
+            <w:r>
+              <w:t>Tên lớp</w:t>
+            </w:r>
+          </w:p>
+        </w:tc>
+        <w:tc>
+          <w:tcPr>
+            <w:tcW w:w="3645" w:type="dxa"/>
+            <w:gridSpan w:val="2"/>
+            <w:tcBorders>
+              <w:top w:val="single" w:sz="4" w:space="0" w:color="auto"/>
+              <w:bottom w:val="single" w:sz="4" w:space="0" w:color="auto"/>
+            </w:tcBorders>
+            <w:shd w:val="clear" w:color="auto" w:fill="7F7F7F" w:themeFill="text1" w:themeFillTint="80"/>
+          </w:tcPr>
+          <w:p>
+            <w:pPr>
+              <w:pStyle w:val="MyTable1"/>
+              <w:cnfStyle w:val="000000100000" w:firstRow="0" w:lastRow="0" w:firstColumn="0" w:lastColumn="0" w:oddVBand="0" w:evenVBand="0" w:oddHBand="1" w:evenHBand="0" w:firstRowFirstColumn="0" w:firstRowLastColumn="0" w:lastRowFirstColumn="0" w:lastRowLastColumn="0"/>
+            </w:pPr>
+            <w:r>
+              <w:t>Mô tả</w:t>
+            </w:r>
+          </w:p>
+        </w:tc>
+      </w:tr>
+      <w:tr>
+        <w:tc>
+          <w:tcPr>
+            <w:cnfStyle w:val="001000000000" w:firstRow="0" w:lastRow="0" w:firstColumn="1" w:lastColumn="0" w:oddVBand="0" w:evenVBand="0" w:oddHBand="0" w:evenHBand="0" w:firstRowFirstColumn="0" w:firstRowLastColumn="0" w:lastRowFirstColumn="0" w:lastRowLastColumn="0"/>
+            <w:tcW w:w="1867" w:type="dxa"/>
+            <w:vMerge/>
+            <w:shd w:val="clear" w:color="auto" w:fill="7F7F7F" w:themeFill="text1" w:themeFillTint="80"/>
+          </w:tcPr>
+          <w:p>
+            <w:pPr>
+              <w:pStyle w:val="MyTable1"/>
+            </w:pPr>
+          </w:p>
+        </w:tc>
+        <w:tc>
+          <w:tcPr>
+            <w:tcW w:w="3645" w:type="dxa"/>
+            <w:tcBorders>
+              <w:top w:val="single" w:sz="4" w:space="0" w:color="auto"/>
+              <w:bottom w:val="single" w:sz="4" w:space="0" w:color="auto"/>
+            </w:tcBorders>
+            <w:shd w:val="clear" w:color="auto" w:fill="FFFFFF" w:themeFill="background1"/>
+          </w:tcPr>
+          <w:p>
+            <w:pPr>
+              <w:pStyle w:val="MyTable1"/>
+              <w:cnfStyle w:val="000000000000" w:firstRow="0" w:lastRow="0" w:firstColumn="0" w:lastColumn="0" w:oddVBand="0" w:evenVBand="0" w:oddHBand="0" w:evenHBand="0" w:firstRowFirstColumn="0" w:firstRowLastColumn="0" w:lastRowFirstColumn="0" w:lastRowLastColumn="0"/>
+            </w:pPr>
+            <w:r>
+              <w:t>TuyenDi</w:t>
+            </w:r>
+          </w:p>
+        </w:tc>
+        <w:tc>
+          <w:tcPr>
+            <w:tcW w:w="3645" w:type="dxa"/>
+            <w:gridSpan w:val="2"/>
+            <w:tcBorders>
+              <w:top w:val="single" w:sz="4" w:space="0" w:color="auto"/>
+              <w:bottom w:val="single" w:sz="4" w:space="0" w:color="auto"/>
+            </w:tcBorders>
+            <w:shd w:val="clear" w:color="auto" w:fill="FFFFFF" w:themeFill="background1"/>
+          </w:tcPr>
+          <w:p>
+            <w:pPr>
+              <w:pStyle w:val="MyTable1"/>
+              <w:cnfStyle w:val="000000000000" w:firstRow="0" w:lastRow="0" w:firstColumn="0" w:lastColumn="0" w:oddVBand="0" w:evenVBand="0" w:oddHBand="0" w:evenHBand="0" w:firstRowFirstColumn="0" w:firstRowLastColumn="0" w:lastRowFirstColumn="0" w:lastRowLastColumn="0"/>
+            </w:pPr>
+            <w:r>
+              <w:t>Một chuyến xe thuộc về mộ</w:t>
+            </w:r>
+            <w:r>
+              <w:t>t</w:t>
+            </w:r>
+            <w:r>
+              <w:t xml:space="preserve"> tuyến</w:t>
+            </w:r>
+            <w:r>
+              <w:t xml:space="preserve"> xe duy nhất.</w:t>
+            </w:r>
+            <w:bookmarkStart w:id="0" w:name="_GoBack"/>
+            <w:bookmarkEnd w:id="0"/>
+          </w:p>
+        </w:tc>
+      </w:tr>
+    </w:tbl>
+    <w:p>
+      <w:pPr>
+        <w:pStyle w:val="TuNormal"/>
+        <w:numPr>
+          <w:ilvl w:val="0"/>
+          <w:numId w:val="0"/>
+        </w:numPr>
+        <w:ind w:left="2016"/>
       </w:pPr>
     </w:p>
     <w:sectPr>
@@ -2140,8 +4988,8 @@
 </file>
 
 <file path=word/numbering.xml><?xml version="1.0" encoding="utf-8"?>
-<w:numbering xmlns:wpc="http://schemas.microsoft.com/office/word/2010/wordprocessingCanvas" xmlns:cx="http://schemas.microsoft.com/office/drawing/2014/chartex" xmlns:cx1="http://schemas.microsoft.com/office/drawing/2015/9/8/chartex" xmlns:cx2="http://schemas.microsoft.com/office/drawing/2015/10/21/chartex" xmlns:cx3="http://schemas.microsoft.com/office/drawing/2016/5/9/chartex" xmlns:cx4="http://schemas.microsoft.com/office/drawing/2016/5/10/chartex" xmlns:cx5="http://schemas.microsoft.com/office/drawing/2016/5/11/chartex" xmlns:cx6="http://schemas.microsoft.com/office/drawing/2016/5/12/chartex" xmlns:cx7="http://schemas.microsoft.com/office/drawing/2016/5/13/chartex" xmlns:cx8="http://schemas.microsoft.com/office/drawing/2016/5/14/chartex" xmlns:mc="http://schemas.openxmlformats.org/markup-compatibility/2006" xmlns:aink="http://schemas.microsoft.com/office/drawing/2016/ink" xmlns:am3d="http://schemas.microsoft.com/office/drawing/2017/model3d" xmlns:o="urn:schemas-microsoft-com:office:office" xmlns:r="http://schemas.openxmlformats.org/officeDocument/2006/relationships" xmlns:m="http://schemas.openxmlformats.org/officeDocument/2006/math" xmlns:v="urn:schemas-microsoft-com:vml" xmlns:wp14="http://schemas.microsoft.com/office/word/2010/wordprocessingDrawing" xmlns:wp="http://schemas.openxmlformats.org/drawingml/2006/wordprocessingDrawing" xmlns:w10="urn:schemas-microsoft-com:office:word" xmlns:w="http://schemas.openxmlformats.org/wordprocessingml/2006/main" xmlns:w14="http://schemas.microsoft.com/office/word/2010/wordml" xmlns:w15="http://schemas.microsoft.com/office/word/2012/wordml" xmlns:w16cid="http://schemas.microsoft.com/office/word/2016/wordml/cid" xmlns:w16se="http://schemas.microsoft.com/office/word/2015/wordml/symex" xmlns:wpg="http://schemas.microsoft.com/office/word/2010/wordprocessingGroup" xmlns:wpi="http://schemas.microsoft.com/office/word/2010/wordprocessingInk" xmlns:wne="http://schemas.microsoft.com/office/word/2006/wordml" xmlns:wps="http://schemas.microsoft.com/office/word/2010/wordprocessingShape" mc:Ignorable="w14 w15 w16se w16cid wp14">
-  <w:abstractNum w:abstractNumId="0" w15:restartNumberingAfterBreak="0">
+<w:numbering xmlns:wpc="http://schemas.microsoft.com/office/word/2010/wordprocessingCanvas" xmlns:mc="http://schemas.openxmlformats.org/markup-compatibility/2006" xmlns:o="urn:schemas-microsoft-com:office:office" xmlns:r="http://schemas.openxmlformats.org/officeDocument/2006/relationships" xmlns:m="http://schemas.openxmlformats.org/officeDocument/2006/math" xmlns:v="urn:schemas-microsoft-com:vml" xmlns:wp14="http://schemas.microsoft.com/office/word/2010/wordprocessingDrawing" xmlns:wp="http://schemas.openxmlformats.org/drawingml/2006/wordprocessingDrawing" xmlns:w10="urn:schemas-microsoft-com:office:word" xmlns:w="http://schemas.openxmlformats.org/wordprocessingml/2006/main" xmlns:w14="http://schemas.microsoft.com/office/word/2010/wordml" xmlns:w15="http://schemas.microsoft.com/office/word/2012/wordml" xmlns:wpg="http://schemas.microsoft.com/office/word/2010/wordprocessingGroup" xmlns:wpi="http://schemas.microsoft.com/office/word/2010/wordprocessingInk" xmlns:wne="http://schemas.microsoft.com/office/word/2006/wordml" xmlns:wps="http://schemas.microsoft.com/office/word/2010/wordprocessingShape" mc:Ignorable="w14 w15 wp14">
+  <w:abstractNum w:abstractNumId="0">
     <w:nsid w:val="03A213BE"/>
     <w:multiLevelType w:val="hybridMultilevel"/>
     <w:tmpl w:val="4B6028DC"/>
@@ -2253,7 +5101,7 @@
       </w:rPr>
     </w:lvl>
   </w:abstractNum>
-  <w:abstractNum w:abstractNumId="1" w15:restartNumberingAfterBreak="0">
+  <w:abstractNum w:abstractNumId="1">
     <w:nsid w:val="06257071"/>
     <w:multiLevelType w:val="multilevel"/>
     <w:tmpl w:val="DFCAEAFE"/>
@@ -2349,7 +5197,7 @@
       </w:pPr>
     </w:lvl>
   </w:abstractNum>
-  <w:abstractNum w:abstractNumId="2" w15:restartNumberingAfterBreak="0">
+  <w:abstractNum w:abstractNumId="2">
     <w:nsid w:val="094F5771"/>
     <w:multiLevelType w:val="hybridMultilevel"/>
     <w:tmpl w:val="E0C6C794"/>
@@ -2463,7 +5311,7 @@
       </w:rPr>
     </w:lvl>
   </w:abstractNum>
-  <w:abstractNum w:abstractNumId="3" w15:restartNumberingAfterBreak="0">
+  <w:abstractNum w:abstractNumId="3">
     <w:nsid w:val="196D1671"/>
     <w:multiLevelType w:val="multilevel"/>
     <w:tmpl w:val="42AE90D6"/>
@@ -2578,7 +5426,7 @@
       </w:rPr>
     </w:lvl>
   </w:abstractNum>
-  <w:abstractNum w:abstractNumId="4" w15:restartNumberingAfterBreak="0">
+  <w:abstractNum w:abstractNumId="4">
     <w:nsid w:val="289B7C1E"/>
     <w:multiLevelType w:val="multilevel"/>
     <w:tmpl w:val="AB3807E0"/>
@@ -2595,7 +5443,6 @@
     <w:lvl w:ilvl="1">
       <w:start w:val="1"/>
       <w:numFmt w:val="decimal"/>
-      <w:pStyle w:val="SubTitle1"/>
       <w:lvlText w:val="4.%2."/>
       <w:lvlJc w:val="left"/>
       <w:pPr>
@@ -2669,7 +5516,7 @@
       </w:pPr>
     </w:lvl>
   </w:abstractNum>
-  <w:abstractNum w:abstractNumId="5" w15:restartNumberingAfterBreak="0">
+  <w:abstractNum w:abstractNumId="5">
     <w:nsid w:val="2BAB6EE8"/>
     <w:multiLevelType w:val="multilevel"/>
     <w:tmpl w:val="C7C2FA44"/>
@@ -2787,7 +5634,7 @@
       </w:rPr>
     </w:lvl>
   </w:abstractNum>
-  <w:abstractNum w:abstractNumId="6" w15:restartNumberingAfterBreak="0">
+  <w:abstractNum w:abstractNumId="6">
     <w:nsid w:val="2BC26A9A"/>
     <w:multiLevelType w:val="hybridMultilevel"/>
     <w:tmpl w:val="EA123DB6"/>
@@ -2876,13 +5723,13 @@
       </w:pPr>
     </w:lvl>
   </w:abstractNum>
-  <w:abstractNum w:abstractNumId="7" w15:restartNumberingAfterBreak="0">
+  <w:abstractNum w:abstractNumId="7">
     <w:nsid w:val="40B05AC8"/>
     <w:multiLevelType w:val="multilevel"/>
     <w:tmpl w:val="AB3807E0"/>
     <w:numStyleLink w:val="Style1"/>
   </w:abstractNum>
-  <w:abstractNum w:abstractNumId="8" w15:restartNumberingAfterBreak="0">
+  <w:abstractNum w:abstractNumId="8">
     <w:nsid w:val="42446019"/>
     <w:multiLevelType w:val="multilevel"/>
     <w:tmpl w:val="0409001D"/>
@@ -2968,7 +5815,7 @@
       </w:pPr>
     </w:lvl>
   </w:abstractNum>
-  <w:abstractNum w:abstractNumId="9" w15:restartNumberingAfterBreak="0">
+  <w:abstractNum w:abstractNumId="9">
     <w:nsid w:val="5EED0622"/>
     <w:multiLevelType w:val="multilevel"/>
     <w:tmpl w:val="0409001F"/>
@@ -3054,7 +5901,7 @@
       </w:pPr>
     </w:lvl>
   </w:abstractNum>
-  <w:abstractNum w:abstractNumId="10" w15:restartNumberingAfterBreak="0">
+  <w:abstractNum w:abstractNumId="10">
     <w:nsid w:val="610F4361"/>
     <w:multiLevelType w:val="hybridMultilevel"/>
     <w:tmpl w:val="218EADC0"/>
@@ -3167,7 +6014,7 @@
       </w:rPr>
     </w:lvl>
   </w:abstractNum>
-  <w:abstractNum w:abstractNumId="11" w15:restartNumberingAfterBreak="0">
+  <w:abstractNum w:abstractNumId="11">
     <w:nsid w:val="6C6C3D93"/>
     <w:multiLevelType w:val="hybridMultilevel"/>
     <w:tmpl w:val="D608837A"/>
@@ -3253,7 +6100,7 @@
       </w:pPr>
     </w:lvl>
   </w:abstractNum>
-  <w:abstractNum w:abstractNumId="12" w15:restartNumberingAfterBreak="0">
+  <w:abstractNum w:abstractNumId="12">
     <w:nsid w:val="75EA5132"/>
     <w:multiLevelType w:val="multilevel"/>
     <w:tmpl w:val="750495F2"/>
@@ -3367,7 +6214,7 @@
       </w:rPr>
     </w:lvl>
   </w:abstractNum>
-  <w:abstractNum w:abstractNumId="13" w15:restartNumberingAfterBreak="0">
+  <w:abstractNum w:abstractNumId="13">
     <w:nsid w:val="77071EE0"/>
     <w:multiLevelType w:val="hybridMultilevel"/>
     <w:tmpl w:val="B1440E4C"/>
@@ -3453,7 +6300,7 @@
       </w:pPr>
     </w:lvl>
   </w:abstractNum>
-  <w:abstractNum w:abstractNumId="14" w15:restartNumberingAfterBreak="0">
+  <w:abstractNum w:abstractNumId="14">
     <w:nsid w:val="7CCA2CCB"/>
     <w:multiLevelType w:val="multilevel"/>
     <w:tmpl w:val="AB3807E0"/>
@@ -4411,11 +7258,35 @@
   <w:num w:numId="26">
     <w:abstractNumId w:val="10"/>
   </w:num>
+  <w:num w:numId="27">
+    <w:abstractNumId w:val="5"/>
+    <w:lvlOverride w:ilvl="0"/>
+    <w:lvlOverride w:ilvl="1"/>
+    <w:lvlOverride w:ilvl="2"/>
+    <w:lvlOverride w:ilvl="3"/>
+    <w:lvlOverride w:ilvl="4"/>
+    <w:lvlOverride w:ilvl="5"/>
+    <w:lvlOverride w:ilvl="6"/>
+    <w:lvlOverride w:ilvl="7"/>
+    <w:lvlOverride w:ilvl="8"/>
+  </w:num>
+  <w:num w:numId="28">
+    <w:abstractNumId w:val="5"/>
+    <w:lvlOverride w:ilvl="0"/>
+    <w:lvlOverride w:ilvl="1"/>
+    <w:lvlOverride w:ilvl="2"/>
+    <w:lvlOverride w:ilvl="3"/>
+    <w:lvlOverride w:ilvl="4"/>
+    <w:lvlOverride w:ilvl="5"/>
+    <w:lvlOverride w:ilvl="6"/>
+    <w:lvlOverride w:ilvl="7"/>
+    <w:lvlOverride w:ilvl="8"/>
+  </w:num>
 </w:numbering>
 </file>
 
 <file path=word/styles.xml><?xml version="1.0" encoding="utf-8"?>
-<w:styles xmlns:mc="http://schemas.openxmlformats.org/markup-compatibility/2006" xmlns:r="http://schemas.openxmlformats.org/officeDocument/2006/relationships" xmlns:w="http://schemas.openxmlformats.org/wordprocessingml/2006/main" xmlns:w14="http://schemas.microsoft.com/office/word/2010/wordml" xmlns:w15="http://schemas.microsoft.com/office/word/2012/wordml" xmlns:w16cid="http://schemas.microsoft.com/office/word/2016/wordml/cid" xmlns:w16se="http://schemas.microsoft.com/office/word/2015/wordml/symex" mc:Ignorable="w14 w15 w16se w16cid">
+<w:styles xmlns:mc="http://schemas.openxmlformats.org/markup-compatibility/2006" xmlns:r="http://schemas.openxmlformats.org/officeDocument/2006/relationships" xmlns:w="http://schemas.openxmlformats.org/wordprocessingml/2006/main" xmlns:w14="http://schemas.microsoft.com/office/word/2010/wordml" xmlns:w15="http://schemas.microsoft.com/office/word/2012/wordml" mc:Ignorable="w14 w15">
   <w:docDefaults>
     <w:rPrDefault>
       <w:rPr>
@@ -4432,7 +7303,7 @@
       </w:pPr>
     </w:pPrDefault>
   </w:docDefaults>
-  <w:latentStyles w:defLockedState="0" w:defUIPriority="99" w:defSemiHidden="0" w:defUnhideWhenUsed="0" w:defQFormat="0" w:count="375">
+  <w:latentStyles w:defLockedState="0" w:defUIPriority="99" w:defSemiHidden="0" w:defUnhideWhenUsed="0" w:defQFormat="0" w:count="371">
     <w:lsdException w:name="Normal" w:uiPriority="0" w:qFormat="1"/>
     <w:lsdException w:name="heading 1" w:uiPriority="9" w:qFormat="1"/>
     <w:lsdException w:name="heading 2" w:semiHidden="1" w:uiPriority="9" w:unhideWhenUsed="1" w:qFormat="1"/>
@@ -4804,10 +7675,6 @@
     <w:lsdException w:name="List Table 5 Dark Accent 6" w:uiPriority="50"/>
     <w:lsdException w:name="List Table 6 Colorful Accent 6" w:uiPriority="51"/>
     <w:lsdException w:name="List Table 7 Colorful Accent 6" w:uiPriority="52"/>
-    <w:lsdException w:name="Mention" w:semiHidden="1" w:unhideWhenUsed="1"/>
-    <w:lsdException w:name="Smart Hyperlink" w:semiHidden="1" w:unhideWhenUsed="1"/>
-    <w:lsdException w:name="Hashtag" w:semiHidden="1" w:unhideWhenUsed="1"/>
-    <w:lsdException w:name="Unresolved Mention" w:semiHidden="1" w:unhideWhenUsed="1"/>
   </w:latentStyles>
   <w:style w:type="paragraph" w:default="1" w:styleId="Normal">
     <w:name w:val="Normal"/>
@@ -5300,6 +8167,7 @@
       <w:spacing w:before="0" w:after="0" w:line="240" w:lineRule="auto"/>
     </w:pPr>
     <w:tblPr>
+      <w:tblInd w:w="0" w:type="dxa"/>
       <w:tblBorders>
         <w:top w:val="single" w:sz="4" w:space="0" w:color="auto"/>
         <w:left w:val="single" w:sz="4" w:space="0" w:color="auto"/>
@@ -5308,6 +8176,12 @@
         <w:insideH w:val="single" w:sz="4" w:space="0" w:color="auto"/>
         <w:insideV w:val="single" w:sz="4" w:space="0" w:color="auto"/>
       </w:tblBorders>
+      <w:tblCellMar>
+        <w:top w:w="0" w:type="dxa"/>
+        <w:left w:w="108" w:type="dxa"/>
+        <w:bottom w:w="0" w:type="dxa"/>
+        <w:right w:w="108" w:type="dxa"/>
+      </w:tblCellMar>
     </w:tblPr>
   </w:style>
   <w:style w:type="character" w:customStyle="1" w:styleId="ParagrapChar">
@@ -5571,12 +8445,9 @@
     <w:basedOn w:val="Title12"/>
     <w:link w:val="SubTitle1Char"/>
     <w:autoRedefine/>
-    <w:rsid w:val="00A854C4"/>
+    <w:rsid w:val="00CF7777"/>
     <w:pPr>
-      <w:numPr>
-        <w:ilvl w:val="1"/>
-        <w:numId w:val="7"/>
-      </w:numPr>
+      <w:ind w:left="720"/>
     </w:pPr>
   </w:style>
   <w:style w:type="paragraph" w:customStyle="1" w:styleId="Subtitle10">
@@ -5595,7 +8466,7 @@
     <w:name w:val="Sub Title 1 Char"/>
     <w:basedOn w:val="Title12Char"/>
     <w:link w:val="SubTitle1"/>
-    <w:rsid w:val="00A854C4"/>
+    <w:rsid w:val="00CF7777"/>
     <w:rPr>
       <w:rFonts w:ascii="Times New Roman" w:eastAsiaTheme="majorEastAsia" w:hAnsi="Times New Roman" w:cs="Times New Roman"/>
       <w:b w:val="0"/>
@@ -5904,6 +8775,7 @@
     <w:tblPr>
       <w:tblStyleRowBandSize w:val="1"/>
       <w:tblStyleColBandSize w:val="1"/>
+      <w:tblInd w:w="0" w:type="dxa"/>
       <w:tblBorders>
         <w:top w:val="single" w:sz="4" w:space="0" w:color="BFBFBF" w:themeColor="background1" w:themeShade="BF"/>
         <w:left w:val="single" w:sz="4" w:space="0" w:color="BFBFBF" w:themeColor="background1" w:themeShade="BF"/>
@@ -5912,6 +8784,12 @@
         <w:insideH w:val="single" w:sz="4" w:space="0" w:color="BFBFBF" w:themeColor="background1" w:themeShade="BF"/>
         <w:insideV w:val="single" w:sz="4" w:space="0" w:color="BFBFBF" w:themeColor="background1" w:themeShade="BF"/>
       </w:tblBorders>
+      <w:tblCellMar>
+        <w:top w:w="0" w:type="dxa"/>
+        <w:left w:w="108" w:type="dxa"/>
+        <w:bottom w:w="0" w:type="dxa"/>
+        <w:right w:w="108" w:type="dxa"/>
+      </w:tblCellMar>
     </w:tblPr>
     <w:tblStylePr w:type="firstRow">
       <w:rPr>
@@ -6289,7 +9167,7 @@
 </file>
 
 <file path=customXml/itemProps2.xml><?xml version="1.0" encoding="utf-8"?>
-<ds:datastoreItem xmlns:ds="http://schemas.openxmlformats.org/officeDocument/2006/customXml" ds:itemID="{2C0201D5-EE14-42C2-AF80-566541A13724}">
+<ds:datastoreItem xmlns:ds="http://schemas.openxmlformats.org/officeDocument/2006/customXml" ds:itemID="{0ADB9F6C-58ED-49E9-A8F2-4BA7BC54596B}">
   <ds:schemaRefs>
     <ds:schemaRef ds:uri="http://schemas.openxmlformats.org/officeDocument/2006/bibliography"/>
   </ds:schemaRefs>

</xml_diff>